<commit_message>
Unknown modifications to word doc
</commit_message>
<xml_diff>
--- a/20171004_Double-Worded-Branches.docx
+++ b/20171004_Double-Worded-Branches.docx
@@ -10,6 +10,8 @@
           <w:b/>
         </w:rPr>
       </w:pPr>
+      <w:bookmarkStart w:id="0" w:name="_GoBack"/>
+      <w:bookmarkEnd w:id="0"/>
       <w:r>
         <w:rPr>
           <w:b/>
@@ -13550,7 +13552,6 @@
         <w:spacing w:line="240" w:lineRule="auto"/>
         <w:contextualSpacing/>
       </w:pPr>
-      <w:bookmarkStart w:id="0" w:name="_GoBack"/>
       <w:proofErr w:type="spellStart"/>
       <w:r>
         <w:t>Thurday</w:t>
@@ -13587,7 +13588,6 @@
         <w:t>Kids can loosen up, get silly, learn some new songs, and get a fun workout! Parents are welcome, too. For ages 1-12</w:t>
       </w:r>
     </w:p>
-    <w:bookmarkEnd w:id="0"/>
     <w:p>
       <w:pPr>
         <w:spacing w:line="240" w:lineRule="auto"/>
@@ -21471,6 +21471,7 @@
   <w:style w:type="character" w:default="1" w:styleId="DefaultParagraphFont">
     <w:name w:val="Default Paragraph Font"/>
     <w:uiPriority w:val="1"/>
+    <w:semiHidden/>
     <w:unhideWhenUsed/>
   </w:style>
   <w:style w:type="table" w:default="1" w:styleId="TableNormal">
@@ -21680,6 +21681,7 @@
   <w:style w:type="character" w:default="1" w:styleId="DefaultParagraphFont">
     <w:name w:val="Default Paragraph Font"/>
     <w:uiPriority w:val="1"/>
+    <w:semiHidden/>
     <w:unhideWhenUsed/>
   </w:style>
   <w:style w:type="table" w:default="1" w:styleId="TableNormal">

</xml_diff>

<commit_message>
Changed to file saved on Communications, Word says they are identitcal
</commit_message>
<xml_diff>
--- a/20171004_Double-Worded-Branches.docx
+++ b/20171004_Double-Worded-Branches.docx
@@ -10,546 +10,549 @@
           <w:b/>
         </w:rPr>
       </w:pPr>
+      <w:r>
+        <w:rPr>
+          <w:b/>
+        </w:rPr>
+        <w:t>OFF SITE</w:t>
+      </w:r>
+      <w:r>
+        <w:rPr>
+          <w:b/>
+        </w:rPr>
+        <w:cr/>
+      </w:r>
+    </w:p>
+    <w:p>
+      <w:pPr>
+        <w:spacing w:line="240" w:lineRule="auto"/>
+        <w:contextualSpacing/>
+        <w:rPr>
+          <w:b/>
+        </w:rPr>
+      </w:pPr>
+      <w:r>
+        <w:rPr>
+          <w:b/>
+        </w:rPr>
+        <w:t>ADULTS</w:t>
+      </w:r>
+    </w:p>
+    <w:p>
+      <w:pPr>
+        <w:spacing w:line="240" w:lineRule="auto"/>
+        <w:contextualSpacing/>
+      </w:pPr>
+      <w:r>
+        <w:rPr>
+          <w:b/>
+        </w:rPr>
+        <w:t>Who Picked this Book? Club: NPL at Lipscomb</w:t>
+      </w:r>
+      <w:r>
+        <w:rPr>
+          <w:b/>
+        </w:rPr>
+        <w:cr/>
+      </w:r>
+      <w:r>
+        <w:t>Tuesday, Feb 6</w:t>
+      </w:r>
+      <w:r>
+        <w:cr/>
+        <w:t>3:30 PM</w:t>
+      </w:r>
+      <w:r>
+        <w:cr/>
+        <w:t xml:space="preserve">This event is at </w:t>
+      </w:r>
+      <w:proofErr w:type="spellStart"/>
+      <w:r>
+        <w:t>Beaman</w:t>
+      </w:r>
+      <w:proofErr w:type="spellEnd"/>
+      <w:r>
+        <w:t xml:space="preserve"> Library, One University Park Drive, Nashville, TN 37204.</w:t>
+      </w:r>
+      <w:r>
+        <w:t xml:space="preserve"> </w:t>
+      </w:r>
+      <w:r>
+        <w:t xml:space="preserve">A partnership between Lipscomb University and Nashville Public Library, Who Picked This Book? Club meets on Lipscomb University campus. The book club is open to the general public. Copies of the book can be picked up at </w:t>
+      </w:r>
+      <w:proofErr w:type="spellStart"/>
+      <w:r>
+        <w:t>Beaman</w:t>
+      </w:r>
+      <w:proofErr w:type="spellEnd"/>
+      <w:r>
+        <w:t xml:space="preserve"> Library or Green Hills Branch Library. This month</w:t>
+      </w:r>
+      <w:r>
+        <w:t>’</w:t>
+      </w:r>
+      <w:r>
+        <w:t>s</w:t>
+      </w:r>
+      <w:r>
+        <w:t xml:space="preserve"> selection is The Bright Hour: A Memoir of Living and Dying, by Nina Rigg</w:t>
+      </w:r>
+      <w:r>
+        <w:t>s.</w:t>
+      </w:r>
+    </w:p>
+    <w:p>
+      <w:pPr>
+        <w:spacing w:line="240" w:lineRule="auto"/>
+        <w:contextualSpacing/>
+      </w:pPr>
+    </w:p>
+    <w:p>
+      <w:pPr>
+        <w:spacing w:line="240" w:lineRule="auto"/>
+        <w:contextualSpacing/>
+      </w:pPr>
+      <w:r>
+        <w:t>MAIN</w:t>
+      </w:r>
+    </w:p>
+    <w:p>
+      <w:pPr>
+        <w:spacing w:line="240" w:lineRule="auto"/>
+        <w:contextualSpacing/>
+      </w:pPr>
+    </w:p>
+    <w:p>
+      <w:pPr>
+        <w:spacing w:line="240" w:lineRule="auto"/>
+        <w:contextualSpacing/>
+      </w:pPr>
+      <w:r>
+        <w:t>CHILDREN</w:t>
+      </w:r>
+    </w:p>
+    <w:p>
+      <w:pPr>
+        <w:spacing w:line="240" w:lineRule="auto"/>
+        <w:contextualSpacing/>
+      </w:pPr>
+    </w:p>
+    <w:p>
+      <w:pPr>
+        <w:spacing w:line="240" w:lineRule="auto"/>
+        <w:contextualSpacing/>
+      </w:pPr>
+      <w:r>
+        <w:t>Kid Craft</w:t>
+      </w:r>
+    </w:p>
+    <w:p>
+      <w:pPr>
+        <w:spacing w:line="240" w:lineRule="auto"/>
+        <w:contextualSpacing/>
+      </w:pPr>
+      <w:r>
+        <w:t>Every 1st Tuesday and Wednesday</w:t>
+      </w:r>
+    </w:p>
+    <w:p>
+      <w:pPr>
+        <w:spacing w:line="240" w:lineRule="auto"/>
+        <w:contextualSpacing/>
+      </w:pPr>
+      <w:r>
+        <w:t>10:00 AM</w:t>
+      </w:r>
+    </w:p>
+    <w:p>
+      <w:pPr>
+        <w:spacing w:line="240" w:lineRule="auto"/>
+        <w:contextualSpacing/>
+      </w:pPr>
+      <w:r>
+        <w:t>Join us for fun crafts.</w:t>
+      </w:r>
+    </w:p>
+    <w:p>
+      <w:pPr>
+        <w:spacing w:line="240" w:lineRule="auto"/>
+        <w:contextualSpacing/>
+      </w:pPr>
+    </w:p>
+    <w:p>
+      <w:pPr>
+        <w:spacing w:line="240" w:lineRule="auto"/>
+        <w:contextualSpacing/>
+      </w:pPr>
+      <w:r>
+        <w:t>Homeschool Friends</w:t>
+      </w:r>
+    </w:p>
+    <w:p>
+      <w:pPr>
+        <w:spacing w:line="240" w:lineRule="auto"/>
+        <w:contextualSpacing/>
+      </w:pPr>
+      <w:r>
+        <w:t>Every 2nd Thursday</w:t>
+      </w:r>
+    </w:p>
+    <w:p>
+      <w:pPr>
+        <w:spacing w:line="240" w:lineRule="auto"/>
+        <w:contextualSpacing/>
+      </w:pPr>
+      <w:r>
+        <w:t>1:30 AM</w:t>
+      </w:r>
+    </w:p>
+    <w:p>
+      <w:pPr>
+        <w:spacing w:line="240" w:lineRule="auto"/>
+        <w:contextualSpacing/>
+      </w:pPr>
+      <w:r>
+        <w:t xml:space="preserve">Children ages 5-8 </w:t>
+      </w:r>
+      <w:proofErr w:type="gramStart"/>
+      <w:r>
+        <w:t>who</w:t>
+      </w:r>
+      <w:proofErr w:type="gramEnd"/>
+      <w:r>
+        <w:t xml:space="preserve"> are homeschooled are welcome to join us for themed activities.</w:t>
+      </w:r>
+    </w:p>
+    <w:p>
+      <w:pPr>
+        <w:spacing w:line="240" w:lineRule="auto"/>
+        <w:contextualSpacing/>
+      </w:pPr>
+    </w:p>
+    <w:p>
+      <w:pPr>
+        <w:spacing w:line="240" w:lineRule="auto"/>
+        <w:contextualSpacing/>
+      </w:pPr>
+      <w:r>
+        <w:t>Homeschool Tweens</w:t>
+      </w:r>
+    </w:p>
+    <w:p>
+      <w:pPr>
+        <w:spacing w:line="240" w:lineRule="auto"/>
+        <w:contextualSpacing/>
+      </w:pPr>
+      <w:r>
+        <w:t>Every 4th Thursday</w:t>
+      </w:r>
+    </w:p>
+    <w:p>
+      <w:pPr>
+        <w:spacing w:line="240" w:lineRule="auto"/>
+        <w:contextualSpacing/>
+      </w:pPr>
+      <w:r>
+        <w:t>1:30 PM</w:t>
+      </w:r>
+    </w:p>
+    <w:p>
+      <w:pPr>
+        <w:spacing w:line="240" w:lineRule="auto"/>
+        <w:contextualSpacing/>
+      </w:pPr>
+      <w:r>
+        <w:t>Homeschoolers ages 8-13 are welcome to join us in the Children's Department as we explore a new topic.</w:t>
+      </w:r>
+    </w:p>
+    <w:p>
+      <w:pPr>
+        <w:spacing w:line="240" w:lineRule="auto"/>
+        <w:contextualSpacing/>
+      </w:pPr>
+    </w:p>
+    <w:p>
+      <w:pPr>
+        <w:spacing w:line="240" w:lineRule="auto"/>
+        <w:contextualSpacing/>
+      </w:pPr>
+      <w:r>
+        <w:t>A Child's Calendar</w:t>
+      </w:r>
+    </w:p>
+    <w:p>
+      <w:pPr>
+        <w:spacing w:line="240" w:lineRule="auto"/>
+        <w:contextualSpacing/>
+      </w:pPr>
+      <w:r>
+        <w:t>Fridays and Saturdays, Dec 8 - Dec 30, 10:30 AM and 11:30 AM</w:t>
+      </w:r>
+    </w:p>
+    <w:p>
+      <w:pPr>
+        <w:spacing w:line="240" w:lineRule="auto"/>
+        <w:contextualSpacing/>
+      </w:pPr>
+      <w:r>
+        <w:t>John Updike's collection of poems for children is transformed into a delightful musical puppet show that takes us through the seasons month by month. Sarah Hart and Brian Hull score this special adaptation with original music. 30 min. Recommended for ages 2-8, but all are welcome.</w:t>
+      </w:r>
+    </w:p>
+    <w:p>
+      <w:pPr>
+        <w:spacing w:line="240" w:lineRule="auto"/>
+        <w:contextualSpacing/>
+      </w:pPr>
+    </w:p>
+    <w:p>
+      <w:pPr>
+        <w:spacing w:line="240" w:lineRule="auto"/>
+        <w:contextualSpacing/>
+      </w:pPr>
+      <w:proofErr w:type="spellStart"/>
+      <w:r>
+        <w:t>Ellingtown</w:t>
+      </w:r>
+      <w:proofErr w:type="spellEnd"/>
+    </w:p>
+    <w:p>
+      <w:pPr>
+        <w:spacing w:line="240" w:lineRule="auto"/>
+        <w:contextualSpacing/>
+      </w:pPr>
+      <w:r>
+        <w:t>Fridays and Saturdays, Jan 12 - 20, 10:30 AM and 11:30 AM</w:t>
+      </w:r>
+    </w:p>
+    <w:p>
+      <w:pPr>
+        <w:spacing w:line="240" w:lineRule="auto"/>
+        <w:contextualSpacing/>
+      </w:pPr>
+      <w:r>
+        <w:t>Join Duke Ellington, the great master of Jazz as he takes us on a musical journey with puppets of all sorts in this special presentation produced by the Nashville Jazz Workshop in cooperation with Wishing Chair Productions. 30 min. Recommended for ages 0-8, but all are welcome.</w:t>
+      </w:r>
+    </w:p>
+    <w:p>
+      <w:pPr>
+        <w:spacing w:line="240" w:lineRule="auto"/>
+        <w:contextualSpacing/>
+      </w:pPr>
+    </w:p>
+    <w:p>
+      <w:pPr>
+        <w:spacing w:line="240" w:lineRule="auto"/>
+        <w:contextualSpacing/>
+      </w:pPr>
+      <w:r>
+        <w:t>READing Paws</w:t>
+      </w:r>
+    </w:p>
+    <w:p>
+      <w:pPr>
+        <w:spacing w:line="240" w:lineRule="auto"/>
+        <w:contextualSpacing/>
+      </w:pPr>
+      <w:r>
+        <w:t>Every 1st Saturday</w:t>
+      </w:r>
+    </w:p>
+    <w:p>
+      <w:pPr>
+        <w:spacing w:line="240" w:lineRule="auto"/>
+        <w:contextualSpacing/>
+      </w:pPr>
+      <w:r>
+        <w:t>1:00 PM</w:t>
+      </w:r>
+    </w:p>
+    <w:p>
+      <w:pPr>
+        <w:spacing w:line="240" w:lineRule="auto"/>
+        <w:contextualSpacing/>
+      </w:pPr>
+      <w:r>
+        <w:lastRenderedPageBreak/>
+        <w:t>Ages 5-12 are welcome to come read to a furry friend. Registration is required. Please call (615) 862-5785 to register.</w:t>
+      </w:r>
+    </w:p>
+    <w:p>
+      <w:pPr>
+        <w:spacing w:line="240" w:lineRule="auto"/>
+        <w:contextualSpacing/>
+      </w:pPr>
+    </w:p>
+    <w:p>
+      <w:pPr>
+        <w:spacing w:line="240" w:lineRule="auto"/>
+        <w:contextualSpacing/>
+      </w:pPr>
+      <w:r>
+        <w:t>Hunger Awareness Story Time: Bear Wants More</w:t>
+      </w:r>
+    </w:p>
+    <w:p>
+      <w:pPr>
+        <w:spacing w:line="240" w:lineRule="auto"/>
+        <w:contextualSpacing/>
+      </w:pPr>
+      <w:r>
+        <w:t>Jan 2-3, 9:30 AM, 10:30 AM, 11:30 AM</w:t>
+      </w:r>
+    </w:p>
+    <w:p>
+      <w:pPr>
+        <w:spacing w:line="240" w:lineRule="auto"/>
+        <w:contextualSpacing/>
+      </w:pPr>
+      <w:r>
+        <w:t>Did you know January is Hunger Awareness Month at the Library? Join us for a story time based on Bear Wants More by Karma Wilson. When springtime comes, Bear wakes up very hungry and thin! Bear's friends help him to finally satisfy his HUGE hunger in a most surprising way. For ages 2-5.</w:t>
+      </w:r>
+    </w:p>
+    <w:p>
+      <w:pPr>
+        <w:spacing w:line="240" w:lineRule="auto"/>
+        <w:contextualSpacing/>
+      </w:pPr>
+    </w:p>
+    <w:p>
+      <w:pPr>
+        <w:spacing w:line="240" w:lineRule="auto"/>
+        <w:contextualSpacing/>
+      </w:pPr>
+      <w:r>
+        <w:t>Baby and Me Yoga</w:t>
+      </w:r>
+    </w:p>
+    <w:p>
+      <w:pPr>
+        <w:spacing w:line="240" w:lineRule="auto"/>
+        <w:contextualSpacing/>
+      </w:pPr>
+      <w:r>
+        <w:t>Jan 11, Feb 15.</w:t>
+      </w:r>
+    </w:p>
+    <w:p>
+      <w:pPr>
+        <w:spacing w:line="240" w:lineRule="auto"/>
+        <w:contextualSpacing/>
+      </w:pPr>
+      <w:r>
+        <w:t>10:00 AM</w:t>
+      </w:r>
+    </w:p>
+    <w:p>
+      <w:pPr>
+        <w:spacing w:line="240" w:lineRule="auto"/>
+        <w:contextualSpacing/>
+      </w:pPr>
+      <w:r>
+        <w:t>Come with your baby (up to 12 months) and a certified yoga instructor will lead you through some guided stretches that are good for both babies and caregivers. Space is limited. Registration is required. Call (615) 862-5785 to register.</w:t>
+      </w:r>
+    </w:p>
+    <w:p>
+      <w:pPr>
+        <w:spacing w:line="240" w:lineRule="auto"/>
+        <w:contextualSpacing/>
+      </w:pPr>
+    </w:p>
+    <w:p>
+      <w:pPr>
+        <w:spacing w:line="240" w:lineRule="auto"/>
+        <w:contextualSpacing/>
+      </w:pPr>
+      <w:r>
+        <w:t>TEENS</w:t>
+      </w:r>
+    </w:p>
+    <w:p>
+      <w:pPr>
+        <w:spacing w:line="240" w:lineRule="auto"/>
+        <w:contextualSpacing/>
+      </w:pPr>
+    </w:p>
+    <w:p>
+      <w:pPr>
+        <w:spacing w:line="240" w:lineRule="auto"/>
+        <w:contextualSpacing/>
+      </w:pPr>
+      <w:r>
+        <w:t>Studio NPL Graphic Design and Photography</w:t>
+      </w:r>
+    </w:p>
+    <w:p>
+      <w:pPr>
+        <w:spacing w:line="240" w:lineRule="auto"/>
+        <w:contextualSpacing/>
+      </w:pPr>
+      <w:r>
+        <w:t>Every Monday</w:t>
+      </w:r>
+    </w:p>
+    <w:p>
+      <w:pPr>
+        <w:spacing w:line="240" w:lineRule="auto"/>
+        <w:contextualSpacing/>
+      </w:pPr>
+      <w:r>
+        <w:t>4:00 PM</w:t>
+      </w:r>
+    </w:p>
+    <w:p>
+      <w:pPr>
+        <w:spacing w:line="240" w:lineRule="auto"/>
+        <w:contextualSpacing/>
+      </w:pPr>
+      <w:r>
+        <w:t>Join Studio NPL mentors at our Main space to explore studio photography, lighting, and graphic design. Patrons will have the opportunity to use specialized professional level cameras, lighting, and software. All levels welcome. For teens age 12-18.</w:t>
+      </w:r>
+    </w:p>
+    <w:p>
+      <w:pPr>
+        <w:spacing w:line="240" w:lineRule="auto"/>
+        <w:contextualSpacing/>
+      </w:pPr>
+    </w:p>
+    <w:p>
+      <w:pPr>
+        <w:spacing w:line="240" w:lineRule="auto"/>
+        <w:contextualSpacing/>
+      </w:pPr>
+      <w:r>
+        <w:t>Music Production Audio Suite</w:t>
+      </w:r>
+    </w:p>
+    <w:p>
+      <w:pPr>
+        <w:spacing w:line="240" w:lineRule="auto"/>
+        <w:contextualSpacing/>
+      </w:pPr>
+      <w:r>
+        <w:t>Every Monday through Friday</w:t>
+      </w:r>
+    </w:p>
+    <w:p>
+      <w:pPr>
+        <w:spacing w:line="240" w:lineRule="auto"/>
+        <w:contextualSpacing/>
+      </w:pPr>
+      <w:r>
+        <w:t>3:00 PM</w:t>
+      </w:r>
+    </w:p>
+    <w:p>
+      <w:pPr>
+        <w:spacing w:line="240" w:lineRule="auto"/>
+        <w:contextualSpacing/>
+      </w:pPr>
+      <w:r>
+        <w:t>A mentor facilitates these times as a co</w:t>
+      </w:r>
       <w:bookmarkStart w:id="0" w:name="_GoBack"/>
       <w:bookmarkEnd w:id="0"/>
       <w:r>
-        <w:rPr>
-          <w:b/>
-        </w:rPr>
-        <w:t>OFF SITE</w:t>
-      </w:r>
-      <w:r>
-        <w:rPr>
-          <w:b/>
-        </w:rPr>
-        <w:cr/>
-      </w:r>
-    </w:p>
-    <w:p>
-      <w:pPr>
-        <w:spacing w:line="240" w:lineRule="auto"/>
-        <w:contextualSpacing/>
-        <w:rPr>
-          <w:b/>
-        </w:rPr>
-      </w:pPr>
-      <w:r>
-        <w:rPr>
-          <w:b/>
-        </w:rPr>
-        <w:t>ADULTS</w:t>
-      </w:r>
-    </w:p>
-    <w:p>
-      <w:pPr>
-        <w:spacing w:line="240" w:lineRule="auto"/>
-        <w:contextualSpacing/>
-      </w:pPr>
-      <w:r>
-        <w:rPr>
-          <w:b/>
-        </w:rPr>
-        <w:t>Who Picked this Book? Club: NPL at Lipscomb</w:t>
-      </w:r>
-      <w:r>
-        <w:rPr>
-          <w:b/>
-        </w:rPr>
-        <w:cr/>
-      </w:r>
-      <w:r>
-        <w:t>Tuesday, Feb 6</w:t>
-      </w:r>
-      <w:r>
-        <w:cr/>
-        <w:t>3:30 PM</w:t>
-      </w:r>
-      <w:r>
-        <w:cr/>
-        <w:t xml:space="preserve">This event is at </w:t>
-      </w:r>
-      <w:proofErr w:type="spellStart"/>
-      <w:r>
-        <w:t>Beaman</w:t>
-      </w:r>
-      <w:proofErr w:type="spellEnd"/>
-      <w:r>
-        <w:t xml:space="preserve"> Library, One University Park Drive, Nashville, TN 37204.</w:t>
-      </w:r>
-      <w:r>
-        <w:t xml:space="preserve"> </w:t>
-      </w:r>
-      <w:r>
-        <w:t xml:space="preserve">A partnership between Lipscomb University and Nashville Public Library, Who Picked This Book? Club meets on Lipscomb University campus. The book club is open to the general public. Copies of the book can be picked up at </w:t>
-      </w:r>
-      <w:proofErr w:type="spellStart"/>
-      <w:r>
-        <w:t>Beaman</w:t>
-      </w:r>
-      <w:proofErr w:type="spellEnd"/>
-      <w:r>
-        <w:t xml:space="preserve"> Library or Green Hills Branch Library. This month</w:t>
-      </w:r>
-      <w:r>
-        <w:t>’</w:t>
-      </w:r>
-      <w:r>
-        <w:t>s</w:t>
-      </w:r>
-      <w:r>
-        <w:t xml:space="preserve"> selection is The Bright Hour: A Memoir of Living and Dying, by Nina Rigg</w:t>
-      </w:r>
-      <w:r>
-        <w:t>s.</w:t>
-      </w:r>
-    </w:p>
-    <w:p>
-      <w:pPr>
-        <w:spacing w:line="240" w:lineRule="auto"/>
-        <w:contextualSpacing/>
-      </w:pPr>
-    </w:p>
-    <w:p>
-      <w:pPr>
-        <w:spacing w:line="240" w:lineRule="auto"/>
-        <w:contextualSpacing/>
-      </w:pPr>
-      <w:r>
-        <w:t>MAIN</w:t>
-      </w:r>
-    </w:p>
-    <w:p>
-      <w:pPr>
-        <w:spacing w:line="240" w:lineRule="auto"/>
-        <w:contextualSpacing/>
-      </w:pPr>
-    </w:p>
-    <w:p>
-      <w:pPr>
-        <w:spacing w:line="240" w:lineRule="auto"/>
-        <w:contextualSpacing/>
-      </w:pPr>
-      <w:r>
-        <w:t>CHILDREN</w:t>
-      </w:r>
-    </w:p>
-    <w:p>
-      <w:pPr>
-        <w:spacing w:line="240" w:lineRule="auto"/>
-        <w:contextualSpacing/>
-      </w:pPr>
-    </w:p>
-    <w:p>
-      <w:pPr>
-        <w:spacing w:line="240" w:lineRule="auto"/>
-        <w:contextualSpacing/>
-      </w:pPr>
-      <w:r>
-        <w:t>Kid Craft</w:t>
-      </w:r>
-    </w:p>
-    <w:p>
-      <w:pPr>
-        <w:spacing w:line="240" w:lineRule="auto"/>
-        <w:contextualSpacing/>
-      </w:pPr>
-      <w:r>
-        <w:t>Every 1st Tuesday and Wednesday</w:t>
-      </w:r>
-    </w:p>
-    <w:p>
-      <w:pPr>
-        <w:spacing w:line="240" w:lineRule="auto"/>
-        <w:contextualSpacing/>
-      </w:pPr>
-      <w:r>
-        <w:t>10:00 AM</w:t>
-      </w:r>
-    </w:p>
-    <w:p>
-      <w:pPr>
-        <w:spacing w:line="240" w:lineRule="auto"/>
-        <w:contextualSpacing/>
-      </w:pPr>
-      <w:r>
-        <w:t>Join us for fun crafts.</w:t>
-      </w:r>
-    </w:p>
-    <w:p>
-      <w:pPr>
-        <w:spacing w:line="240" w:lineRule="auto"/>
-        <w:contextualSpacing/>
-      </w:pPr>
-    </w:p>
-    <w:p>
-      <w:pPr>
-        <w:spacing w:line="240" w:lineRule="auto"/>
-        <w:contextualSpacing/>
-      </w:pPr>
-      <w:r>
-        <w:t>Homeschool Friends</w:t>
-      </w:r>
-    </w:p>
-    <w:p>
-      <w:pPr>
-        <w:spacing w:line="240" w:lineRule="auto"/>
-        <w:contextualSpacing/>
-      </w:pPr>
-      <w:r>
-        <w:t>Every 2nd Thursday</w:t>
-      </w:r>
-    </w:p>
-    <w:p>
-      <w:pPr>
-        <w:spacing w:line="240" w:lineRule="auto"/>
-        <w:contextualSpacing/>
-      </w:pPr>
-      <w:r>
-        <w:t>1:30 AM</w:t>
-      </w:r>
-    </w:p>
-    <w:p>
-      <w:pPr>
-        <w:spacing w:line="240" w:lineRule="auto"/>
-        <w:contextualSpacing/>
-      </w:pPr>
-      <w:r>
-        <w:t xml:space="preserve">Children ages 5-8 </w:t>
-      </w:r>
-      <w:proofErr w:type="gramStart"/>
-      <w:r>
-        <w:t>who</w:t>
-      </w:r>
-      <w:proofErr w:type="gramEnd"/>
-      <w:r>
-        <w:t xml:space="preserve"> are homeschooled are welcome to join us for themed activities.</w:t>
-      </w:r>
-    </w:p>
-    <w:p>
-      <w:pPr>
-        <w:spacing w:line="240" w:lineRule="auto"/>
-        <w:contextualSpacing/>
-      </w:pPr>
-    </w:p>
-    <w:p>
-      <w:pPr>
-        <w:spacing w:line="240" w:lineRule="auto"/>
-        <w:contextualSpacing/>
-      </w:pPr>
-      <w:r>
-        <w:t>Homeschool Tweens</w:t>
-      </w:r>
-    </w:p>
-    <w:p>
-      <w:pPr>
-        <w:spacing w:line="240" w:lineRule="auto"/>
-        <w:contextualSpacing/>
-      </w:pPr>
-      <w:r>
-        <w:t>Every 4th Thursday</w:t>
-      </w:r>
-    </w:p>
-    <w:p>
-      <w:pPr>
-        <w:spacing w:line="240" w:lineRule="auto"/>
-        <w:contextualSpacing/>
-      </w:pPr>
-      <w:r>
-        <w:t>1:30 PM</w:t>
-      </w:r>
-    </w:p>
-    <w:p>
-      <w:pPr>
-        <w:spacing w:line="240" w:lineRule="auto"/>
-        <w:contextualSpacing/>
-      </w:pPr>
-      <w:r>
-        <w:t>Homeschoolers ages 8-13 are welcome to join us in the Children's Department as we explore a new topic.</w:t>
-      </w:r>
-    </w:p>
-    <w:p>
-      <w:pPr>
-        <w:spacing w:line="240" w:lineRule="auto"/>
-        <w:contextualSpacing/>
-      </w:pPr>
-    </w:p>
-    <w:p>
-      <w:pPr>
-        <w:spacing w:line="240" w:lineRule="auto"/>
-        <w:contextualSpacing/>
-      </w:pPr>
-      <w:r>
-        <w:t>A Child's Calendar</w:t>
-      </w:r>
-    </w:p>
-    <w:p>
-      <w:pPr>
-        <w:spacing w:line="240" w:lineRule="auto"/>
-        <w:contextualSpacing/>
-      </w:pPr>
-      <w:r>
-        <w:t>Fridays and Saturdays, Dec 8 - Dec 30, 10:30 AM and 11:30 AM</w:t>
-      </w:r>
-    </w:p>
-    <w:p>
-      <w:pPr>
-        <w:spacing w:line="240" w:lineRule="auto"/>
-        <w:contextualSpacing/>
-      </w:pPr>
-      <w:r>
-        <w:t>John Updike's collection of poems for children is transformed into a delightful musical puppet show that takes us through the seasons month by month. Sarah Hart and Brian Hull score this special adaptation with original music. 30 min. Recommended for ages 2-8, but all are welcome.</w:t>
-      </w:r>
-    </w:p>
-    <w:p>
-      <w:pPr>
-        <w:spacing w:line="240" w:lineRule="auto"/>
-        <w:contextualSpacing/>
-      </w:pPr>
-    </w:p>
-    <w:p>
-      <w:pPr>
-        <w:spacing w:line="240" w:lineRule="auto"/>
-        <w:contextualSpacing/>
-      </w:pPr>
-      <w:proofErr w:type="spellStart"/>
-      <w:r>
-        <w:t>Ellingtown</w:t>
-      </w:r>
-      <w:proofErr w:type="spellEnd"/>
-    </w:p>
-    <w:p>
-      <w:pPr>
-        <w:spacing w:line="240" w:lineRule="auto"/>
-        <w:contextualSpacing/>
-      </w:pPr>
-      <w:r>
-        <w:t>Fridays and Saturdays, Jan 12 - 20, 10:30 AM and 11:30 AM</w:t>
-      </w:r>
-    </w:p>
-    <w:p>
-      <w:pPr>
-        <w:spacing w:line="240" w:lineRule="auto"/>
-        <w:contextualSpacing/>
-      </w:pPr>
-      <w:r>
-        <w:t>Join Duke Ellington, the great master of Jazz as he takes us on a musical journey with puppets of all sorts in this special presentation produced by the Nashville Jazz Workshop in cooperation with Wishing Chair Productions. 30 min. Recommended for ages 0-8, but all are welcome.</w:t>
-      </w:r>
-    </w:p>
-    <w:p>
-      <w:pPr>
-        <w:spacing w:line="240" w:lineRule="auto"/>
-        <w:contextualSpacing/>
-      </w:pPr>
-    </w:p>
-    <w:p>
-      <w:pPr>
-        <w:spacing w:line="240" w:lineRule="auto"/>
-        <w:contextualSpacing/>
-      </w:pPr>
-      <w:r>
-        <w:t>READing Paws</w:t>
-      </w:r>
-    </w:p>
-    <w:p>
-      <w:pPr>
-        <w:spacing w:line="240" w:lineRule="auto"/>
-        <w:contextualSpacing/>
-      </w:pPr>
-      <w:r>
-        <w:t>Every 1st Saturday</w:t>
-      </w:r>
-    </w:p>
-    <w:p>
-      <w:pPr>
-        <w:spacing w:line="240" w:lineRule="auto"/>
-        <w:contextualSpacing/>
-      </w:pPr>
-      <w:r>
-        <w:t>1:00 PM</w:t>
-      </w:r>
-    </w:p>
-    <w:p>
-      <w:pPr>
-        <w:spacing w:line="240" w:lineRule="auto"/>
-        <w:contextualSpacing/>
-      </w:pPr>
-      <w:r>
-        <w:lastRenderedPageBreak/>
-        <w:t>Ages 5-12 are welcome to come read to a furry friend. Registration is required. Please call (615) 862-5785 to register.</w:t>
-      </w:r>
-    </w:p>
-    <w:p>
-      <w:pPr>
-        <w:spacing w:line="240" w:lineRule="auto"/>
-        <w:contextualSpacing/>
-      </w:pPr>
-    </w:p>
-    <w:p>
-      <w:pPr>
-        <w:spacing w:line="240" w:lineRule="auto"/>
-        <w:contextualSpacing/>
-      </w:pPr>
-      <w:r>
-        <w:t>Hunger Awareness Story Time: Bear Wants More</w:t>
-      </w:r>
-    </w:p>
-    <w:p>
-      <w:pPr>
-        <w:spacing w:line="240" w:lineRule="auto"/>
-        <w:contextualSpacing/>
-      </w:pPr>
-      <w:r>
-        <w:t>Jan 2-3, 9:30 AM, 10:30 AM, 11:30 AM</w:t>
-      </w:r>
-    </w:p>
-    <w:p>
-      <w:pPr>
-        <w:spacing w:line="240" w:lineRule="auto"/>
-        <w:contextualSpacing/>
-      </w:pPr>
-      <w:r>
-        <w:t>Did you know January is Hunger Awareness Month at the Library? Join us for a story time based on Bear Wants More by Karma Wilson. When springtime comes, Bear wakes up very hungry and thin! Bear's friends help him to finally satisfy his HUGE hunger in a most surprising way. For ages 2-5.</w:t>
-      </w:r>
-    </w:p>
-    <w:p>
-      <w:pPr>
-        <w:spacing w:line="240" w:lineRule="auto"/>
-        <w:contextualSpacing/>
-      </w:pPr>
-    </w:p>
-    <w:p>
-      <w:pPr>
-        <w:spacing w:line="240" w:lineRule="auto"/>
-        <w:contextualSpacing/>
-      </w:pPr>
-      <w:r>
-        <w:t>Baby and Me Yoga</w:t>
-      </w:r>
-    </w:p>
-    <w:p>
-      <w:pPr>
-        <w:spacing w:line="240" w:lineRule="auto"/>
-        <w:contextualSpacing/>
-      </w:pPr>
-      <w:r>
-        <w:t>Jan 11, Feb 15.</w:t>
-      </w:r>
-    </w:p>
-    <w:p>
-      <w:pPr>
-        <w:spacing w:line="240" w:lineRule="auto"/>
-        <w:contextualSpacing/>
-      </w:pPr>
-      <w:r>
-        <w:t>10:00 AM</w:t>
-      </w:r>
-    </w:p>
-    <w:p>
-      <w:pPr>
-        <w:spacing w:line="240" w:lineRule="auto"/>
-        <w:contextualSpacing/>
-      </w:pPr>
-      <w:r>
-        <w:t>Come with your baby (up to 12 months) and a certified yoga instructor will lead you through some guided stretches that are good for both babies and caregivers. Space is limited. Registration is required. Call (615) 862-5785 to register.</w:t>
-      </w:r>
-    </w:p>
-    <w:p>
-      <w:pPr>
-        <w:spacing w:line="240" w:lineRule="auto"/>
-        <w:contextualSpacing/>
-      </w:pPr>
-    </w:p>
-    <w:p>
-      <w:pPr>
-        <w:spacing w:line="240" w:lineRule="auto"/>
-        <w:contextualSpacing/>
-      </w:pPr>
-      <w:r>
-        <w:t>TEENS</w:t>
-      </w:r>
-    </w:p>
-    <w:p>
-      <w:pPr>
-        <w:spacing w:line="240" w:lineRule="auto"/>
-        <w:contextualSpacing/>
-      </w:pPr>
-    </w:p>
-    <w:p>
-      <w:pPr>
-        <w:spacing w:line="240" w:lineRule="auto"/>
-        <w:contextualSpacing/>
-      </w:pPr>
-      <w:r>
-        <w:t>Studio NPL Graphic Design and Photography</w:t>
-      </w:r>
-    </w:p>
-    <w:p>
-      <w:pPr>
-        <w:spacing w:line="240" w:lineRule="auto"/>
-        <w:contextualSpacing/>
-      </w:pPr>
-      <w:r>
-        <w:t>Every Monday</w:t>
-      </w:r>
-    </w:p>
-    <w:p>
-      <w:pPr>
-        <w:spacing w:line="240" w:lineRule="auto"/>
-        <w:contextualSpacing/>
-      </w:pPr>
-      <w:r>
-        <w:t>4:00 PM</w:t>
-      </w:r>
-    </w:p>
-    <w:p>
-      <w:pPr>
-        <w:spacing w:line="240" w:lineRule="auto"/>
-        <w:contextualSpacing/>
-      </w:pPr>
-      <w:r>
-        <w:t>Join Studio NPL mentors at our Main space to explore studio photography, lighting, and graphic design. Patrons will have the opportunity to use specialized professional level cameras, lighting, and software. All levels welcome. For teens age 12-18.</w:t>
-      </w:r>
-    </w:p>
-    <w:p>
-      <w:pPr>
-        <w:spacing w:line="240" w:lineRule="auto"/>
-        <w:contextualSpacing/>
-      </w:pPr>
-    </w:p>
-    <w:p>
-      <w:pPr>
-        <w:spacing w:line="240" w:lineRule="auto"/>
-        <w:contextualSpacing/>
-      </w:pPr>
-      <w:r>
-        <w:t>Music Production Audio Suite</w:t>
-      </w:r>
-    </w:p>
-    <w:p>
-      <w:pPr>
-        <w:spacing w:line="240" w:lineRule="auto"/>
-        <w:contextualSpacing/>
-      </w:pPr>
-      <w:r>
-        <w:t>Every Monday through Friday</w:t>
-      </w:r>
-    </w:p>
-    <w:p>
-      <w:pPr>
-        <w:spacing w:line="240" w:lineRule="auto"/>
-        <w:contextualSpacing/>
-      </w:pPr>
-      <w:r>
-        <w:t>3:00 PM</w:t>
-      </w:r>
-    </w:p>
-    <w:p>
-      <w:pPr>
-        <w:spacing w:line="240" w:lineRule="auto"/>
-        <w:contextualSpacing/>
-      </w:pPr>
-      <w:r>
-        <w:t>A mentor facilitates these times as a combination of focused music production workshops and open access to the Studio NPL audio suite. Reserve times at the Studio NPL desk. For grades 9-12.</w:t>
+        <w:t>mbination of focused music production workshops and open access to the Studio NPL audio suite. Reserve times at the Studio NPL desk. For grades 9-12.</w:t>
       </w:r>
     </w:p>
     <w:p>
@@ -21974,7 +21977,7 @@
   <a:extraClrSchemeLst/>
   <a:extLst>
     <a:ext uri="{05A4C25C-085E-4340-85A3-A5531E510DB2}">
-      <thm15:themeFamily xmlns="" xmlns:thm15="http://schemas.microsoft.com/office/thememl/2012/main" name="Office Theme" id="{62F939B6-93AF-4DB8-9C6B-D6C7DFDC589F}" vid="{4A3C46E8-61CC-4603-A589-7422A47A8E4A}"/>
+      <thm15:themeFamily xmlns:thm15="http://schemas.microsoft.com/office/thememl/2012/main" xmlns="" name="Office Theme" id="{62F939B6-93AF-4DB8-9C6B-D6C7DFDC589F}" vid="{4A3C46E8-61CC-4603-A589-7422A47A8E4A}"/>
     </a:ext>
   </a:extLst>
 </a:theme>

</xml_diff>

<commit_message>
edited BL and BX
</commit_message>
<xml_diff>
--- a/20171004_Double-Worded-Branches.docx
+++ b/20171004_Double-Worded-Branches.docx
@@ -2454,10 +2454,7 @@
         <w:contextualSpacing/>
       </w:pPr>
       <w:r>
-        <w:t>The Nashville Belles, an all-female a cappella group under the direction of Christina Watson, will sing beautiful four-part arrangements o</w:t>
-      </w:r>
-      <w:r>
-        <w:t>f holiday songs. Courtyard Gallery (2nd Floor)</w:t>
+        <w:t>The Nashville Belles, an all-female a cappella group under the direction of Christina Watson, will sing beautiful four-part arrangements of holiday songs. Courtyard Gallery (2nd Floor)</w:t>
       </w:r>
       <w:r>
         <w:t>.</w:t>
@@ -2636,6 +2633,2143 @@
       </w:pPr>
       <w:r>
         <w:t>Saturdays, Jan 6, Jan 27, Feb 17, Mar 10, Mar 31, Apr 21</w:t>
+      </w:r>
+    </w:p>
+    <w:p>
+      <w:pPr>
+        <w:spacing w:line="240" w:lineRule="auto"/>
+        <w:contextualSpacing/>
+      </w:pPr>
+      <w:r>
+        <w:t>11:00 AM</w:t>
+      </w:r>
+    </w:p>
+    <w:p>
+      <w:pPr>
+        <w:spacing w:line="240" w:lineRule="auto"/>
+        <w:contextualSpacing/>
+      </w:pPr>
+      <w:r>
+        <w:t>This 6-week poetry writing workshop focuses o</w:t>
+      </w:r>
+      <w:r>
+        <w:t>n basics in poetry composition (</w:t>
+      </w:r>
+      <w:r>
+        <w:t>rhythm, rh</w:t>
+      </w:r>
+      <w:r>
+        <w:t>yme, meter), then</w:t>
+      </w:r>
+      <w:r>
+        <w:t xml:space="preserve"> launches into examinations of free verse, contemporary approaches, and a host of fun and interesting figures of speech.</w:t>
+      </w:r>
+      <w:r>
+        <w:t xml:space="preserve"> </w:t>
+      </w:r>
+      <w:r>
+        <w:t>Each session presents new material and practice opportunities. Attendance is limited to fifteen, so call and reserve your place early. For adults and teens.</w:t>
+      </w:r>
+      <w:r>
+        <w:t xml:space="preserve"> </w:t>
+      </w:r>
+      <w:r>
+        <w:t xml:space="preserve">For more information, contact Paul </w:t>
+      </w:r>
+      <w:proofErr w:type="spellStart"/>
+      <w:r>
+        <w:t>Smethers</w:t>
+      </w:r>
+      <w:proofErr w:type="spellEnd"/>
+      <w:r>
+        <w:t xml:space="preserve"> at paul.smethers@nashville.gov or (615) 862-5816.</w:t>
+      </w:r>
+    </w:p>
+    <w:p>
+      <w:pPr>
+        <w:spacing w:line="240" w:lineRule="auto"/>
+        <w:contextualSpacing/>
+      </w:pPr>
+    </w:p>
+    <w:p>
+      <w:pPr>
+        <w:spacing w:line="240" w:lineRule="auto"/>
+        <w:contextualSpacing/>
+      </w:pPr>
+      <w:r>
+        <w:lastRenderedPageBreak/>
+        <w:t>BELLEVUE</w:t>
+      </w:r>
+    </w:p>
+    <w:p>
+      <w:pPr>
+        <w:spacing w:line="240" w:lineRule="auto"/>
+        <w:contextualSpacing/>
+      </w:pPr>
+    </w:p>
+    <w:p>
+      <w:pPr>
+        <w:spacing w:line="240" w:lineRule="auto"/>
+        <w:contextualSpacing/>
+      </w:pPr>
+      <w:r>
+        <w:t>CHILDREN</w:t>
+      </w:r>
+    </w:p>
+    <w:p>
+      <w:pPr>
+        <w:spacing w:line="240" w:lineRule="auto"/>
+        <w:contextualSpacing/>
+      </w:pPr>
+    </w:p>
+    <w:p>
+      <w:pPr>
+        <w:spacing w:line="240" w:lineRule="auto"/>
+        <w:contextualSpacing/>
+      </w:pPr>
+      <w:r>
+        <w:t>Mother Goose Moments</w:t>
+      </w:r>
+    </w:p>
+    <w:p>
+      <w:pPr>
+        <w:spacing w:line="240" w:lineRule="auto"/>
+        <w:contextualSpacing/>
+      </w:pPr>
+      <w:r>
+        <w:t>Every Monday</w:t>
+      </w:r>
+    </w:p>
+    <w:p>
+      <w:pPr>
+        <w:spacing w:line="240" w:lineRule="auto"/>
+        <w:contextualSpacing/>
+      </w:pPr>
+      <w:r>
+        <w:t>10:15 AM</w:t>
+      </w:r>
+    </w:p>
+    <w:p>
+      <w:pPr>
+        <w:spacing w:line="240" w:lineRule="auto"/>
+        <w:contextualSpacing/>
+      </w:pPr>
+      <w:r>
+        <w:t xml:space="preserve">Babies may join Ms. Donna for rhymes, songs, </w:t>
+      </w:r>
+      <w:proofErr w:type="spellStart"/>
+      <w:r>
+        <w:t>fingerplays</w:t>
+      </w:r>
+      <w:proofErr w:type="spellEnd"/>
+      <w:r>
+        <w:t>, ABCs, 123s, stories, and more. For ages birth-24 months.</w:t>
+      </w:r>
+    </w:p>
+    <w:p>
+      <w:pPr>
+        <w:spacing w:line="240" w:lineRule="auto"/>
+        <w:contextualSpacing/>
+      </w:pPr>
+    </w:p>
+    <w:p>
+      <w:pPr>
+        <w:spacing w:line="240" w:lineRule="auto"/>
+        <w:contextualSpacing/>
+      </w:pPr>
+      <w:r>
+        <w:t>Family Fun Time</w:t>
+      </w:r>
+    </w:p>
+    <w:p>
+      <w:pPr>
+        <w:spacing w:line="240" w:lineRule="auto"/>
+        <w:contextualSpacing/>
+      </w:pPr>
+      <w:r>
+        <w:t>Every Monday</w:t>
+      </w:r>
+    </w:p>
+    <w:p>
+      <w:pPr>
+        <w:spacing w:line="240" w:lineRule="auto"/>
+        <w:contextualSpacing/>
+      </w:pPr>
+      <w:r>
+        <w:t>6:30 PM</w:t>
+      </w:r>
+    </w:p>
+    <w:p>
+      <w:pPr>
+        <w:spacing w:line="240" w:lineRule="auto"/>
+        <w:contextualSpacing/>
+      </w:pPr>
+      <w:r>
+        <w:t xml:space="preserve">Join Ms. Katie for stories, songs, </w:t>
+      </w:r>
+      <w:proofErr w:type="spellStart"/>
+      <w:r>
+        <w:t>fingerplays</w:t>
+      </w:r>
+      <w:proofErr w:type="spellEnd"/>
+      <w:r>
+        <w:t>, and crafts. For ages 3-5.</w:t>
+      </w:r>
+    </w:p>
+    <w:p>
+      <w:pPr>
+        <w:spacing w:line="240" w:lineRule="auto"/>
+        <w:contextualSpacing/>
+      </w:pPr>
+    </w:p>
+    <w:p>
+      <w:pPr>
+        <w:spacing w:line="240" w:lineRule="auto"/>
+        <w:contextualSpacing/>
+      </w:pPr>
+      <w:r>
+        <w:t>Adventure Club</w:t>
+      </w:r>
+    </w:p>
+    <w:p>
+      <w:pPr>
+        <w:spacing w:line="240" w:lineRule="auto"/>
+        <w:contextualSpacing/>
+      </w:pPr>
+      <w:r>
+        <w:t>Every Tuesday</w:t>
+      </w:r>
+    </w:p>
+    <w:p>
+      <w:pPr>
+        <w:spacing w:line="240" w:lineRule="auto"/>
+        <w:contextualSpacing/>
+      </w:pPr>
+      <w:r>
+        <w:t>4:00 PM</w:t>
+      </w:r>
+    </w:p>
+    <w:p>
+      <w:pPr>
+        <w:spacing w:line="240" w:lineRule="auto"/>
+        <w:contextualSpacing/>
+      </w:pPr>
+      <w:r>
+        <w:t>School-age children can join us for crafts, activities, special guests, movies, and more! There's something new every week. For grades K-4.</w:t>
+      </w:r>
+    </w:p>
+    <w:p>
+      <w:pPr>
+        <w:spacing w:line="240" w:lineRule="auto"/>
+        <w:contextualSpacing/>
+      </w:pPr>
+    </w:p>
+    <w:p>
+      <w:pPr>
+        <w:spacing w:line="240" w:lineRule="auto"/>
+        <w:contextualSpacing/>
+      </w:pPr>
+      <w:r>
+        <w:t>Story Time</w:t>
+      </w:r>
+    </w:p>
+    <w:p>
+      <w:pPr>
+        <w:spacing w:line="240" w:lineRule="auto"/>
+        <w:contextualSpacing/>
+      </w:pPr>
+      <w:r>
+        <w:t>Every Wednesday at 10:15 a.m. and 11:15 a.m.</w:t>
+      </w:r>
+    </w:p>
+    <w:p>
+      <w:pPr>
+        <w:spacing w:line="240" w:lineRule="auto"/>
+        <w:contextualSpacing/>
+      </w:pPr>
+      <w:r>
+        <w:t>10:15 AM</w:t>
+      </w:r>
+    </w:p>
+    <w:p>
+      <w:pPr>
+        <w:spacing w:line="240" w:lineRule="auto"/>
+        <w:contextualSpacing/>
+      </w:pPr>
+      <w:r>
+        <w:t xml:space="preserve">Singing, </w:t>
+      </w:r>
+      <w:proofErr w:type="spellStart"/>
+      <w:r>
+        <w:t>fingerplays</w:t>
+      </w:r>
+      <w:proofErr w:type="spellEnd"/>
+      <w:r>
+        <w:t xml:space="preserve">, rhymes, ABCs, 123s, stories, and much more with Ms. Donna and Bear! </w:t>
+      </w:r>
+      <w:proofErr w:type="gramStart"/>
+      <w:r>
+        <w:t>For ages 3-5.</w:t>
+      </w:r>
+      <w:proofErr w:type="gramEnd"/>
+    </w:p>
+    <w:p>
+      <w:pPr>
+        <w:spacing w:line="240" w:lineRule="auto"/>
+        <w:contextualSpacing/>
+      </w:pPr>
+    </w:p>
+    <w:p>
+      <w:pPr>
+        <w:spacing w:line="240" w:lineRule="auto"/>
+        <w:contextualSpacing/>
+      </w:pPr>
+      <w:r>
+        <w:t>Crayon Kids</w:t>
+      </w:r>
+    </w:p>
+    <w:p>
+      <w:pPr>
+        <w:spacing w:line="240" w:lineRule="auto"/>
+        <w:contextualSpacing/>
+      </w:pPr>
+      <w:r>
+        <w:t>Every Thursday</w:t>
+      </w:r>
+    </w:p>
+    <w:p>
+      <w:pPr>
+        <w:spacing w:line="240" w:lineRule="auto"/>
+        <w:contextualSpacing/>
+      </w:pPr>
+      <w:r>
+        <w:t>10:15 AM</w:t>
+      </w:r>
+    </w:p>
+    <w:p>
+      <w:pPr>
+        <w:spacing w:line="240" w:lineRule="auto"/>
+        <w:contextualSpacing/>
+      </w:pPr>
+      <w:r>
+        <w:t>Join Ms. Katie at the library for some crafty fun! For ages 3-5.</w:t>
+      </w:r>
+    </w:p>
+    <w:p>
+      <w:pPr>
+        <w:spacing w:line="240" w:lineRule="auto"/>
+        <w:contextualSpacing/>
+      </w:pPr>
+    </w:p>
+    <w:p>
+      <w:pPr>
+        <w:spacing w:line="240" w:lineRule="auto"/>
+        <w:contextualSpacing/>
+      </w:pPr>
+      <w:r>
+        <w:t>Grow Baby</w:t>
+      </w:r>
+    </w:p>
+    <w:p>
+      <w:pPr>
+        <w:spacing w:line="240" w:lineRule="auto"/>
+        <w:contextualSpacing/>
+      </w:pPr>
+      <w:r>
+        <w:t>Every Friday</w:t>
+      </w:r>
+    </w:p>
+    <w:p>
+      <w:pPr>
+        <w:spacing w:line="240" w:lineRule="auto"/>
+        <w:contextualSpacing/>
+      </w:pPr>
+      <w:r>
+        <w:t>10:15 AM</w:t>
+      </w:r>
+    </w:p>
+    <w:p>
+      <w:pPr>
+        <w:spacing w:line="240" w:lineRule="auto"/>
+        <w:contextualSpacing/>
+      </w:pPr>
+      <w:r>
+        <w:t>An engaging program geared toward babies (0-24 months) and their caregivers. We'll have fun with stories, songs and rhymes, as well as creative play and sharing time!</w:t>
+      </w:r>
+    </w:p>
+    <w:p>
+      <w:pPr>
+        <w:spacing w:line="240" w:lineRule="auto"/>
+        <w:contextualSpacing/>
+      </w:pPr>
+    </w:p>
+    <w:p>
+      <w:pPr>
+        <w:spacing w:line="240" w:lineRule="auto"/>
+        <w:contextualSpacing/>
+      </w:pPr>
+      <w:r>
+        <w:t>READing Paws: Read with Snickers</w:t>
+      </w:r>
+    </w:p>
+    <w:p>
+      <w:pPr>
+        <w:spacing w:line="240" w:lineRule="auto"/>
+        <w:contextualSpacing/>
+      </w:pPr>
+      <w:r>
+        <w:t xml:space="preserve">Every </w:t>
+      </w:r>
+      <w:r>
+        <w:t>1st</w:t>
+      </w:r>
+      <w:r>
+        <w:t xml:space="preserve"> Saturday</w:t>
+      </w:r>
+    </w:p>
+    <w:p>
+      <w:pPr>
+        <w:spacing w:line="240" w:lineRule="auto"/>
+        <w:contextualSpacing/>
+      </w:pPr>
+      <w:r>
+        <w:t>1:30 PM</w:t>
+      </w:r>
+    </w:p>
+    <w:p>
+      <w:pPr>
+        <w:spacing w:line="240" w:lineRule="auto"/>
+        <w:contextualSpacing/>
+      </w:pPr>
+      <w:r>
+        <w:t xml:space="preserve">Visit with Snickers the </w:t>
+      </w:r>
+      <w:proofErr w:type="spellStart"/>
+      <w:r>
+        <w:t>Wonderdog</w:t>
+      </w:r>
+      <w:proofErr w:type="spellEnd"/>
+      <w:r>
+        <w:t>, your canine friend who loves to listen while you read aloud. Bring your own book or choose one from the library. Call (615) 862-5854 to reserve your time with Snickers. For ages 5-12.</w:t>
+      </w:r>
+    </w:p>
+    <w:p>
+      <w:pPr>
+        <w:spacing w:line="240" w:lineRule="auto"/>
+        <w:contextualSpacing/>
+      </w:pPr>
+    </w:p>
+    <w:p>
+      <w:pPr>
+        <w:spacing w:line="240" w:lineRule="auto"/>
+        <w:contextualSpacing/>
+      </w:pPr>
+      <w:r>
+        <w:t>Storyland Saturdays</w:t>
+      </w:r>
+    </w:p>
+    <w:p>
+      <w:pPr>
+        <w:spacing w:line="240" w:lineRule="auto"/>
+        <w:contextualSpacing/>
+      </w:pPr>
+      <w:r>
+        <w:t>Every Saturday</w:t>
+      </w:r>
+    </w:p>
+    <w:p>
+      <w:pPr>
+        <w:spacing w:line="240" w:lineRule="auto"/>
+        <w:contextualSpacing/>
+      </w:pPr>
+      <w:r>
+        <w:t>10:15 AM</w:t>
+      </w:r>
+    </w:p>
+    <w:p>
+      <w:pPr>
+        <w:spacing w:line="240" w:lineRule="auto"/>
+        <w:contextualSpacing/>
+      </w:pPr>
+      <w:r>
+        <w:lastRenderedPageBreak/>
+        <w:t>Join us at the library for some super stories, songs, and silliness! For ages 3-5.</w:t>
+      </w:r>
+    </w:p>
+    <w:p>
+      <w:pPr>
+        <w:spacing w:line="240" w:lineRule="auto"/>
+        <w:contextualSpacing/>
+      </w:pPr>
+    </w:p>
+    <w:p>
+      <w:pPr>
+        <w:spacing w:line="240" w:lineRule="auto"/>
+        <w:contextualSpacing/>
+      </w:pPr>
+      <w:r>
+        <w:t>LEGO Club</w:t>
+      </w:r>
+    </w:p>
+    <w:p>
+      <w:pPr>
+        <w:spacing w:line="240" w:lineRule="auto"/>
+        <w:contextualSpacing/>
+      </w:pPr>
+      <w:r>
+        <w:t>Every Third Sunday</w:t>
+      </w:r>
+    </w:p>
+    <w:p>
+      <w:pPr>
+        <w:spacing w:line="240" w:lineRule="auto"/>
+        <w:contextualSpacing/>
+      </w:pPr>
+      <w:r>
+        <w:t>3:00 PM</w:t>
+      </w:r>
+    </w:p>
+    <w:p>
+      <w:pPr>
+        <w:spacing w:line="240" w:lineRule="auto"/>
+        <w:contextualSpacing/>
+      </w:pPr>
+      <w:r>
+        <w:t>Imagine, think, and build something awesome with LEGO blocks! For ages 4 and up.</w:t>
+      </w:r>
+    </w:p>
+    <w:p>
+      <w:pPr>
+        <w:spacing w:line="240" w:lineRule="auto"/>
+        <w:contextualSpacing/>
+      </w:pPr>
+    </w:p>
+    <w:p>
+      <w:pPr>
+        <w:spacing w:line="240" w:lineRule="auto"/>
+        <w:contextualSpacing/>
+      </w:pPr>
+      <w:r>
+        <w:t>Cookie Decorating Party</w:t>
+      </w:r>
+    </w:p>
+    <w:p>
+      <w:pPr>
+        <w:spacing w:line="240" w:lineRule="auto"/>
+        <w:contextualSpacing/>
+      </w:pPr>
+      <w:r>
+        <w:t xml:space="preserve">Sunday, Dec 10 </w:t>
+      </w:r>
+    </w:p>
+    <w:p>
+      <w:pPr>
+        <w:spacing w:line="240" w:lineRule="auto"/>
+        <w:contextualSpacing/>
+      </w:pPr>
+      <w:r>
+        <w:t>3:00 PM</w:t>
+      </w:r>
+    </w:p>
+    <w:p>
+      <w:pPr>
+        <w:spacing w:line="240" w:lineRule="auto"/>
+        <w:contextualSpacing/>
+      </w:pPr>
+      <w:r>
+        <w:t xml:space="preserve">Celebrate the season by decorating cookies! We will turn store bought cookies into yummy creations for sharing. Space is limited. Sign up at the Children’s Desk or call (615) 862-5854 to register. </w:t>
+      </w:r>
+      <w:proofErr w:type="gramStart"/>
+      <w:r>
+        <w:t>For ages 3-12.</w:t>
+      </w:r>
+      <w:proofErr w:type="gramEnd"/>
+    </w:p>
+    <w:p>
+      <w:pPr>
+        <w:spacing w:line="240" w:lineRule="auto"/>
+        <w:contextualSpacing/>
+      </w:pPr>
+    </w:p>
+    <w:p>
+      <w:pPr>
+        <w:spacing w:line="240" w:lineRule="auto"/>
+        <w:contextualSpacing/>
+      </w:pPr>
+      <w:r>
+        <w:t>Polar Express Day at the Library</w:t>
+      </w:r>
+    </w:p>
+    <w:p>
+      <w:pPr>
+        <w:spacing w:line="240" w:lineRule="auto"/>
+        <w:contextualSpacing/>
+      </w:pPr>
+      <w:r>
+        <w:t xml:space="preserve">Tuesday, Dec 12, 2017 </w:t>
+      </w:r>
+    </w:p>
+    <w:p>
+      <w:pPr>
+        <w:spacing w:line="240" w:lineRule="auto"/>
+        <w:contextualSpacing/>
+      </w:pPr>
+      <w:r>
+        <w:t>5:30 PM - 7:45 PM</w:t>
+      </w:r>
+    </w:p>
+    <w:p>
+      <w:pPr>
+        <w:spacing w:line="240" w:lineRule="auto"/>
+        <w:contextualSpacing/>
+      </w:pPr>
+      <w:r>
+        <w:t xml:space="preserve">Celebrate the season with a special reading of the popular holiday picture book, The Polar Express by Chris Van </w:t>
+      </w:r>
+      <w:proofErr w:type="spellStart"/>
+      <w:r>
+        <w:t>Allsburg</w:t>
+      </w:r>
+      <w:proofErr w:type="spellEnd"/>
+      <w:r>
+        <w:t xml:space="preserve">, followed by a screening of the full-length feature film. Reading starts at 5:30 p.m. with the film to follow. Feel free to wear your pajamas and bring blankets and pillows if you want to spread out on the floor! </w:t>
+      </w:r>
+      <w:proofErr w:type="gramStart"/>
+      <w:r>
+        <w:t>Rated G. 99 minutes.</w:t>
+      </w:r>
+      <w:proofErr w:type="gramEnd"/>
+      <w:r>
+        <w:t xml:space="preserve"> </w:t>
+      </w:r>
+      <w:proofErr w:type="gramStart"/>
+      <w:r>
+        <w:t>For ages 3-12, but all are welcome.</w:t>
+      </w:r>
+      <w:proofErr w:type="gramEnd"/>
+    </w:p>
+    <w:p>
+      <w:pPr>
+        <w:spacing w:line="240" w:lineRule="auto"/>
+        <w:contextualSpacing/>
+      </w:pPr>
+    </w:p>
+    <w:p>
+      <w:pPr>
+        <w:spacing w:line="240" w:lineRule="auto"/>
+        <w:contextualSpacing/>
+      </w:pPr>
+    </w:p>
+    <w:p>
+      <w:pPr>
+        <w:spacing w:line="240" w:lineRule="auto"/>
+        <w:contextualSpacing/>
+      </w:pPr>
+      <w:r>
+        <w:t>Hunger Awareness Story Time: Bear Wants More</w:t>
+      </w:r>
+    </w:p>
+    <w:p>
+      <w:pPr>
+        <w:spacing w:line="240" w:lineRule="auto"/>
+        <w:contextualSpacing/>
+      </w:pPr>
+      <w:r>
+        <w:t>Wednesday, Jan 10</w:t>
+      </w:r>
+    </w:p>
+    <w:p>
+      <w:pPr>
+        <w:spacing w:line="240" w:lineRule="auto"/>
+        <w:contextualSpacing/>
+      </w:pPr>
+      <w:r>
+        <w:t>11:15 AM</w:t>
+      </w:r>
+    </w:p>
+    <w:p>
+      <w:pPr>
+        <w:spacing w:line="240" w:lineRule="auto"/>
+        <w:contextualSpacing/>
+      </w:pPr>
+      <w:r>
+        <w:t>Did you know January is Hunger Awareness Month at the Library? Join us for a story time and craft based on Bear Wants More by Karma Wilson. When springtime comes, Bear wakes up very hungry and thin! Bear's friends help him to finally satisfy his HUGE hunger in a most surprising way. For ages 3-5.</w:t>
+      </w:r>
+    </w:p>
+    <w:p>
+      <w:pPr>
+        <w:spacing w:line="240" w:lineRule="auto"/>
+        <w:contextualSpacing/>
+      </w:pPr>
+    </w:p>
+    <w:p>
+      <w:pPr>
+        <w:spacing w:line="240" w:lineRule="auto"/>
+        <w:contextualSpacing/>
+      </w:pPr>
+      <w:r>
+        <w:t>Passport to Understanding presents People of Africa</w:t>
+      </w:r>
+    </w:p>
+    <w:p>
+      <w:pPr>
+        <w:spacing w:line="240" w:lineRule="auto"/>
+        <w:contextualSpacing/>
+      </w:pPr>
+      <w:r>
+        <w:t>Tuesday, Feb 27</w:t>
+      </w:r>
+    </w:p>
+    <w:p>
+      <w:pPr>
+        <w:spacing w:line="240" w:lineRule="auto"/>
+        <w:contextualSpacing/>
+      </w:pPr>
+      <w:r>
+        <w:t>4:00 PM</w:t>
+      </w:r>
+    </w:p>
+    <w:p>
+      <w:pPr>
+        <w:spacing w:line="240" w:lineRule="auto"/>
+        <w:contextualSpacing/>
+      </w:pPr>
+      <w:r>
+        <w:t>Global Education Center presents Passport to Understanding, an interactive journey through the music, toys, crafts, dance</w:t>
+      </w:r>
+      <w:r>
+        <w:t>,</w:t>
+      </w:r>
+      <w:r>
+        <w:t xml:space="preserve"> and other traditions of West and East Africa. For grades K-4.</w:t>
+      </w:r>
+    </w:p>
+    <w:p>
+      <w:pPr>
+        <w:spacing w:line="240" w:lineRule="auto"/>
+        <w:contextualSpacing/>
+      </w:pPr>
+    </w:p>
+    <w:p>
+      <w:pPr>
+        <w:spacing w:line="240" w:lineRule="auto"/>
+        <w:contextualSpacing/>
+      </w:pPr>
+      <w:r>
+        <w:t>TEENS</w:t>
+      </w:r>
+    </w:p>
+    <w:p>
+      <w:pPr>
+        <w:spacing w:line="240" w:lineRule="auto"/>
+        <w:contextualSpacing/>
+      </w:pPr>
+    </w:p>
+    <w:p>
+      <w:pPr>
+        <w:spacing w:line="240" w:lineRule="auto"/>
+        <w:contextualSpacing/>
+      </w:pPr>
+      <w:r>
+        <w:t>Teen Studio</w:t>
+      </w:r>
+    </w:p>
+    <w:p>
+      <w:pPr>
+        <w:spacing w:line="240" w:lineRule="auto"/>
+        <w:contextualSpacing/>
+      </w:pPr>
+      <w:r>
+        <w:t>Every Monday through Thursday when school is in session</w:t>
+      </w:r>
+    </w:p>
+    <w:p>
+      <w:pPr>
+        <w:spacing w:line="240" w:lineRule="auto"/>
+        <w:contextualSpacing/>
+      </w:pPr>
+      <w:r>
+        <w:t>4:00 PM</w:t>
+      </w:r>
+    </w:p>
+    <w:p>
+      <w:pPr>
+        <w:spacing w:line="240" w:lineRule="auto"/>
+        <w:contextualSpacing/>
+      </w:pPr>
+      <w:r>
+        <w:t>Join us for different activities each week, including arts, crafts, simple circuits, 3D printing, and more! For grades 5-12.</w:t>
+      </w:r>
+    </w:p>
+    <w:p>
+      <w:pPr>
+        <w:spacing w:line="240" w:lineRule="auto"/>
+        <w:contextualSpacing/>
+        <w:rPr>
+          <w:sz w:val="28"/>
+          <w:szCs w:val="28"/>
+        </w:rPr>
+      </w:pPr>
+    </w:p>
+    <w:p>
+      <w:pPr>
+        <w:spacing w:line="240" w:lineRule="auto"/>
+        <w:contextualSpacing/>
+      </w:pPr>
+      <w:r>
+        <w:t>Art with Heart</w:t>
+      </w:r>
+    </w:p>
+    <w:p>
+      <w:pPr>
+        <w:spacing w:line="240" w:lineRule="auto"/>
+        <w:contextualSpacing/>
+      </w:pPr>
+      <w:r>
+        <w:t>Every Wednesday, Jan 31 – Feb 28</w:t>
+      </w:r>
+    </w:p>
+    <w:p>
+      <w:pPr>
+        <w:spacing w:line="240" w:lineRule="auto"/>
+        <w:contextualSpacing/>
+      </w:pPr>
+      <w:r>
+        <w:t>4:00 PM</w:t>
+      </w:r>
+    </w:p>
+    <w:p>
+      <w:pPr>
+        <w:spacing w:line="240" w:lineRule="auto"/>
+        <w:contextualSpacing/>
+      </w:pPr>
+      <w:r>
+        <w:t>Learn about a contemporary African American artist and create your own masterpiece. For grades 5-12.</w:t>
+      </w:r>
+    </w:p>
+    <w:p>
+      <w:pPr>
+        <w:spacing w:line="240" w:lineRule="auto"/>
+        <w:contextualSpacing/>
+      </w:pPr>
+    </w:p>
+    <w:p>
+      <w:pPr>
+        <w:spacing w:line="240" w:lineRule="auto"/>
+        <w:contextualSpacing/>
+      </w:pPr>
+      <w:r>
+        <w:t>Music Production</w:t>
+      </w:r>
+    </w:p>
+    <w:p>
+      <w:pPr>
+        <w:spacing w:line="240" w:lineRule="auto"/>
+        <w:contextualSpacing/>
+      </w:pPr>
+      <w:r>
+        <w:t>Every Thursday when school is in session</w:t>
+      </w:r>
+    </w:p>
+    <w:p>
+      <w:pPr>
+        <w:spacing w:line="240" w:lineRule="auto"/>
+        <w:contextualSpacing/>
+      </w:pPr>
+      <w:r>
+        <w:t>4:30 PM</w:t>
+      </w:r>
+    </w:p>
+    <w:p>
+      <w:pPr>
+        <w:spacing w:line="240" w:lineRule="auto"/>
+        <w:contextualSpacing/>
+      </w:pPr>
+      <w:r>
+        <w:t>Play instruments and learn to make beats and music tracks. For ages 12-18.</w:t>
+      </w:r>
+    </w:p>
+    <w:p>
+      <w:pPr>
+        <w:spacing w:line="240" w:lineRule="auto"/>
+        <w:contextualSpacing/>
+      </w:pPr>
+    </w:p>
+    <w:p>
+      <w:pPr>
+        <w:spacing w:line="240" w:lineRule="auto"/>
+        <w:contextualSpacing/>
+      </w:pPr>
+      <w:r>
+        <w:t>Teen Tech Lab</w:t>
+      </w:r>
+    </w:p>
+    <w:p>
+      <w:pPr>
+        <w:spacing w:line="240" w:lineRule="auto"/>
+        <w:contextualSpacing/>
+      </w:pPr>
+      <w:r>
+        <w:t>Every other Friday when school is in session.</w:t>
+      </w:r>
+    </w:p>
+    <w:p>
+      <w:pPr>
+        <w:spacing w:line="240" w:lineRule="auto"/>
+        <w:contextualSpacing/>
+      </w:pPr>
+      <w:r>
+        <w:t>3:00 PM</w:t>
+      </w:r>
+      <w:r>
+        <w:t xml:space="preserve"> – 6:00 PM</w:t>
+      </w:r>
+    </w:p>
+    <w:p>
+      <w:pPr>
+        <w:spacing w:line="240" w:lineRule="auto"/>
+        <w:contextualSpacing/>
+      </w:pPr>
+      <w:r>
+        <w:t>Teens work with a Studio NPL mentor on innovative technology projects including music, video, photography, design, textiles, and more. Projects vary each week. For ages 12-18.</w:t>
+      </w:r>
+    </w:p>
+    <w:p>
+      <w:pPr>
+        <w:spacing w:line="240" w:lineRule="auto"/>
+        <w:contextualSpacing/>
+      </w:pPr>
+    </w:p>
+    <w:p>
+      <w:pPr>
+        <w:spacing w:line="240" w:lineRule="auto"/>
+        <w:contextualSpacing/>
+      </w:pPr>
+      <w:r>
+        <w:t>Strangest Things: Tabletop Gaming</w:t>
+      </w:r>
+    </w:p>
+    <w:p>
+      <w:pPr>
+        <w:spacing w:line="240" w:lineRule="auto"/>
+        <w:contextualSpacing/>
+      </w:pPr>
+      <w:r>
+        <w:t>Saturdays, Dec 16, Jan 27, and Feb 24</w:t>
+      </w:r>
+    </w:p>
+    <w:p>
+      <w:pPr>
+        <w:spacing w:line="240" w:lineRule="auto"/>
+        <w:contextualSpacing/>
+      </w:pPr>
+      <w:r>
+        <w:t>12:00 P</w:t>
+      </w:r>
+      <w:r>
+        <w:t>M</w:t>
+      </w:r>
+      <w:r>
+        <w:t xml:space="preserve"> – 4:30 PM</w:t>
+      </w:r>
+    </w:p>
+    <w:p>
+      <w:pPr>
+        <w:spacing w:line="240" w:lineRule="auto"/>
+        <w:contextualSpacing/>
+      </w:pPr>
+      <w:r>
+        <w:t>P</w:t>
+      </w:r>
+      <w:r>
+        <w:t xml:space="preserve">lay all your favorite tabletop games! BYOG (bring your own games) or play the games on demo from NPL. Any game from Settlers of </w:t>
+      </w:r>
+      <w:proofErr w:type="spellStart"/>
+      <w:r>
+        <w:t>Catan</w:t>
+      </w:r>
+      <w:proofErr w:type="spellEnd"/>
+      <w:r>
+        <w:t xml:space="preserve"> to Dungeons and Dragons: any card game, board game, role-playing game is accepted. We'll have snacks and sci-fi movies available all day. Show up anytime with your friends and family, or come and join a group! All are welcome at our table(s). For ages 12 and up.</w:t>
+      </w:r>
+    </w:p>
+    <w:p>
+      <w:pPr>
+        <w:spacing w:line="240" w:lineRule="auto"/>
+        <w:contextualSpacing/>
+      </w:pPr>
+    </w:p>
+    <w:p>
+      <w:pPr>
+        <w:spacing w:line="240" w:lineRule="auto"/>
+        <w:contextualSpacing/>
+      </w:pPr>
+      <w:r>
+        <w:t>Atari Club</w:t>
+      </w:r>
+    </w:p>
+    <w:p>
+      <w:pPr>
+        <w:spacing w:line="240" w:lineRule="auto"/>
+        <w:contextualSpacing/>
+      </w:pPr>
+      <w:r>
+        <w:t>Monday, Dec 11</w:t>
+      </w:r>
+    </w:p>
+    <w:p>
+      <w:pPr>
+        <w:spacing w:line="240" w:lineRule="auto"/>
+        <w:contextualSpacing/>
+      </w:pPr>
+      <w:r>
+        <w:t>4:30 PM - 5:30 PM</w:t>
+      </w:r>
+    </w:p>
+    <w:p>
+      <w:pPr>
+        <w:spacing w:line="240" w:lineRule="auto"/>
+        <w:contextualSpacing/>
+      </w:pPr>
+      <w:r>
+        <w:t xml:space="preserve">Come play various cartridge games on Atari consoles. Guest consoles - like Nintendo, Sega, and Sony -make appearances, too! </w:t>
+      </w:r>
+      <w:proofErr w:type="gramStart"/>
+      <w:r>
+        <w:t>For teens in grades 5-12 and adults.</w:t>
+      </w:r>
+      <w:proofErr w:type="gramEnd"/>
+      <w:r>
+        <w:t xml:space="preserve"> No registration is required.</w:t>
+      </w:r>
+    </w:p>
+    <w:p>
+      <w:pPr>
+        <w:spacing w:line="240" w:lineRule="auto"/>
+        <w:contextualSpacing/>
+      </w:pPr>
+    </w:p>
+    <w:p>
+      <w:pPr>
+        <w:spacing w:line="240" w:lineRule="auto"/>
+        <w:contextualSpacing/>
+      </w:pPr>
+      <w:r>
+        <w:t>Felt Food Craft</w:t>
+      </w:r>
+    </w:p>
+    <w:p>
+      <w:pPr>
+        <w:spacing w:line="240" w:lineRule="auto"/>
+        <w:contextualSpacing/>
+      </w:pPr>
+      <w:r>
+        <w:t>Thursday, Jan 4</w:t>
+      </w:r>
+    </w:p>
+    <w:p>
+      <w:pPr>
+        <w:spacing w:line="240" w:lineRule="auto"/>
+        <w:contextualSpacing/>
+      </w:pPr>
+      <w:r>
+        <w:t>4:00 PM</w:t>
+      </w:r>
+    </w:p>
+    <w:p>
+      <w:pPr>
+        <w:spacing w:line="240" w:lineRule="auto"/>
+        <w:contextualSpacing/>
+      </w:pPr>
+      <w:r>
+        <w:t>Come craft your favorite food out of felt and learn about Americans experiencing hunger. For grades 5-12.</w:t>
+      </w:r>
+    </w:p>
+    <w:p>
+      <w:pPr>
+        <w:spacing w:line="240" w:lineRule="auto"/>
+        <w:contextualSpacing/>
+      </w:pPr>
+    </w:p>
+    <w:p>
+      <w:pPr>
+        <w:spacing w:line="240" w:lineRule="auto"/>
+        <w:contextualSpacing/>
+      </w:pPr>
+      <w:r>
+        <w:t>Food Desert Craft</w:t>
+      </w:r>
+    </w:p>
+    <w:p>
+      <w:pPr>
+        <w:spacing w:line="240" w:lineRule="auto"/>
+        <w:contextualSpacing/>
+      </w:pPr>
+      <w:r>
+        <w:t>Monday, Jan 8</w:t>
+      </w:r>
+    </w:p>
+    <w:p>
+      <w:pPr>
+        <w:spacing w:line="240" w:lineRule="auto"/>
+        <w:contextualSpacing/>
+      </w:pPr>
+      <w:r>
+        <w:t>4:00 PM</w:t>
+      </w:r>
+    </w:p>
+    <w:p>
+      <w:pPr>
+        <w:spacing w:line="240" w:lineRule="auto"/>
+        <w:contextualSpacing/>
+      </w:pPr>
+      <w:r>
+        <w:t xml:space="preserve">What is a food desert? Make a </w:t>
+      </w:r>
+      <w:proofErr w:type="spellStart"/>
+      <w:r>
+        <w:t>punny</w:t>
+      </w:r>
+      <w:proofErr w:type="spellEnd"/>
+      <w:r>
+        <w:t xml:space="preserve"> craft and find out exactly what it means! For grades 5-12.</w:t>
+      </w:r>
+    </w:p>
+    <w:p>
+      <w:pPr>
+        <w:spacing w:line="240" w:lineRule="auto"/>
+        <w:contextualSpacing/>
+      </w:pPr>
+    </w:p>
+    <w:p>
+      <w:pPr>
+        <w:spacing w:line="240" w:lineRule="auto"/>
+        <w:contextualSpacing/>
+      </w:pPr>
+      <w:r>
+        <w:t>Tin Can Bank Craft</w:t>
+      </w:r>
+    </w:p>
+    <w:p>
+      <w:pPr>
+        <w:spacing w:line="240" w:lineRule="auto"/>
+        <w:contextualSpacing/>
+      </w:pPr>
+      <w:r>
+        <w:t>Thursday, Jan 18</w:t>
+      </w:r>
+    </w:p>
+    <w:p>
+      <w:pPr>
+        <w:spacing w:line="240" w:lineRule="auto"/>
+        <w:contextualSpacing/>
+      </w:pPr>
+      <w:r>
+        <w:t>4:00 PM</w:t>
+      </w:r>
+    </w:p>
+    <w:p>
+      <w:pPr>
+        <w:spacing w:line="240" w:lineRule="auto"/>
+        <w:contextualSpacing/>
+      </w:pPr>
+      <w:r>
+        <w:t>Create a bank out of a tin can. Take it home and use it to save money to donate to our neighbors experiencing hunger. For grades 5-12.</w:t>
+      </w:r>
+    </w:p>
+    <w:p>
+      <w:pPr>
+        <w:spacing w:line="240" w:lineRule="auto"/>
+        <w:contextualSpacing/>
+      </w:pPr>
+    </w:p>
+    <w:p>
+      <w:pPr>
+        <w:spacing w:line="240" w:lineRule="auto"/>
+        <w:contextualSpacing/>
+      </w:pPr>
+      <w:r>
+        <w:t>Create Your Own Mini Notebooks</w:t>
+      </w:r>
+    </w:p>
+    <w:p>
+      <w:pPr>
+        <w:spacing w:line="240" w:lineRule="auto"/>
+        <w:contextualSpacing/>
+      </w:pPr>
+      <w:r>
+        <w:t>Monday, Feb 5</w:t>
+      </w:r>
+    </w:p>
+    <w:p>
+      <w:pPr>
+        <w:spacing w:line="240" w:lineRule="auto"/>
+        <w:contextualSpacing/>
+      </w:pPr>
+      <w:r>
+        <w:t>4:00 PM</w:t>
+      </w:r>
+    </w:p>
+    <w:p>
+      <w:pPr>
+        <w:spacing w:line="240" w:lineRule="auto"/>
+        <w:contextualSpacing/>
+      </w:pPr>
+      <w:r>
+        <w:t>Do you need a place to record your innermost thoughts? Come create a mini notebook and learn about some famous African American authors. For grades 5-12.</w:t>
+      </w:r>
+    </w:p>
+    <w:p>
+      <w:pPr>
+        <w:spacing w:line="240" w:lineRule="auto"/>
+        <w:contextualSpacing/>
+      </w:pPr>
+    </w:p>
+    <w:p>
+      <w:pPr>
+        <w:spacing w:line="240" w:lineRule="auto"/>
+        <w:contextualSpacing/>
+      </w:pPr>
+      <w:r>
+        <w:t>Celebrate American Heart Month</w:t>
+      </w:r>
+    </w:p>
+    <w:p>
+      <w:pPr>
+        <w:spacing w:line="240" w:lineRule="auto"/>
+        <w:contextualSpacing/>
+      </w:pPr>
+      <w:r>
+        <w:t>Monday, Feb 26</w:t>
+      </w:r>
+    </w:p>
+    <w:p>
+      <w:pPr>
+        <w:spacing w:line="240" w:lineRule="auto"/>
+        <w:contextualSpacing/>
+      </w:pPr>
+      <w:r>
+        <w:t>4:00 PM</w:t>
+      </w:r>
+    </w:p>
+    <w:p>
+      <w:pPr>
+        <w:spacing w:line="240" w:lineRule="auto"/>
+        <w:contextualSpacing/>
+      </w:pPr>
+      <w:r>
+        <w:t>Did</w:t>
+      </w:r>
+      <w:r>
+        <w:t xml:space="preserve"> you know that February is </w:t>
+      </w:r>
+      <w:r>
+        <w:t>American Heart Month? Help spread awareness about heart disease with this heart-related craft. For grades 5-12.</w:t>
+      </w:r>
+    </w:p>
+    <w:p>
+      <w:pPr>
+        <w:spacing w:line="240" w:lineRule="auto"/>
+        <w:contextualSpacing/>
+      </w:pPr>
+    </w:p>
+    <w:p>
+      <w:pPr>
+        <w:spacing w:line="240" w:lineRule="auto"/>
+        <w:contextualSpacing/>
+      </w:pPr>
+      <w:r>
+        <w:t>ADULTS</w:t>
+      </w:r>
+    </w:p>
+    <w:p>
+      <w:pPr>
+        <w:spacing w:line="240" w:lineRule="auto"/>
+        <w:contextualSpacing/>
+      </w:pPr>
+    </w:p>
+    <w:p>
+      <w:pPr>
+        <w:spacing w:line="240" w:lineRule="auto"/>
+        <w:contextualSpacing/>
+      </w:pPr>
+      <w:r>
+        <w:t>Gentle Yoga</w:t>
+      </w:r>
+    </w:p>
+    <w:p>
+      <w:pPr>
+        <w:spacing w:line="240" w:lineRule="auto"/>
+        <w:contextualSpacing/>
+      </w:pPr>
+      <w:r>
+        <w:t>Every Wednesday</w:t>
+      </w:r>
+    </w:p>
+    <w:p>
+      <w:pPr>
+        <w:spacing w:line="240" w:lineRule="auto"/>
+        <w:contextualSpacing/>
+      </w:pPr>
+      <w:r>
+        <w:t>4:30 PM</w:t>
+      </w:r>
+    </w:p>
+    <w:p>
+      <w:pPr>
+        <w:spacing w:line="240" w:lineRule="auto"/>
+        <w:contextualSpacing/>
+      </w:pPr>
+      <w:r>
+        <w:t>Stretch, strengthen, balance, breathe, laugh, and relax with certified yoga instructors. No experience necessary. You must be able to move from standing to the floor repeatedly without assistance. Bring your own mat/other yoga equipment. Mature children ages 11 and older may join in with a parent-signed waiver. If you are pregnant and new to yoga, we recommend you find a prenatal class instead.</w:t>
+      </w:r>
+    </w:p>
+    <w:p>
+      <w:pPr>
+        <w:spacing w:line="240" w:lineRule="auto"/>
+        <w:contextualSpacing/>
+      </w:pPr>
+    </w:p>
+    <w:p>
+      <w:pPr>
+        <w:spacing w:line="240" w:lineRule="auto"/>
+        <w:contextualSpacing/>
+      </w:pPr>
+      <w:r>
+        <w:t>Novel Conversations</w:t>
+      </w:r>
+    </w:p>
+    <w:p>
+      <w:pPr>
+        <w:spacing w:line="240" w:lineRule="auto"/>
+        <w:contextualSpacing/>
+      </w:pPr>
+      <w:r>
+        <w:t>Every 2nd Thursday</w:t>
+      </w:r>
+    </w:p>
+    <w:p>
+      <w:pPr>
+        <w:spacing w:line="240" w:lineRule="auto"/>
+        <w:contextualSpacing/>
+      </w:pPr>
+      <w:r>
+        <w:t>6:00 PM</w:t>
+      </w:r>
+    </w:p>
+    <w:p>
+      <w:pPr>
+        <w:spacing w:line="240" w:lineRule="auto"/>
+        <w:contextualSpacing/>
+      </w:pPr>
+      <w:r>
+        <w:t>Join us for lively book discussions.</w:t>
+      </w:r>
+    </w:p>
+    <w:p>
+      <w:pPr>
+        <w:spacing w:line="240" w:lineRule="auto"/>
+        <w:contextualSpacing/>
+      </w:pPr>
+      <w:r>
+        <w:t xml:space="preserve">Dec: American Heiress: The Wild Saga of the Kidnapping, Crimes and Trial of Patty Hearst, by Jeffrey </w:t>
+      </w:r>
+      <w:proofErr w:type="spellStart"/>
+      <w:r>
+        <w:t>Toobin</w:t>
+      </w:r>
+      <w:proofErr w:type="spellEnd"/>
+    </w:p>
+    <w:p>
+      <w:pPr>
+        <w:spacing w:line="240" w:lineRule="auto"/>
+        <w:contextualSpacing/>
+      </w:pPr>
+      <w:r>
+        <w:t>Jan: Dear Mr. M, by Herman Koch</w:t>
+      </w:r>
+    </w:p>
+    <w:p>
+      <w:pPr>
+        <w:spacing w:line="240" w:lineRule="auto"/>
+        <w:contextualSpacing/>
+      </w:pPr>
+      <w:r>
+        <w:t xml:space="preserve">Feb: The Stranger in the Woods: The Extraordinary Story of the Last True Hermit, by Michael </w:t>
+      </w:r>
+      <w:proofErr w:type="spellStart"/>
+      <w:r>
+        <w:t>Finkel</w:t>
+      </w:r>
+      <w:proofErr w:type="spellEnd"/>
+    </w:p>
+    <w:p>
+      <w:pPr>
+        <w:spacing w:line="240" w:lineRule="auto"/>
+        <w:contextualSpacing/>
+      </w:pPr>
+    </w:p>
+    <w:p>
+      <w:pPr>
+        <w:spacing w:line="240" w:lineRule="auto"/>
+        <w:contextualSpacing/>
+      </w:pPr>
+      <w:r>
+        <w:t>Scrabble Group</w:t>
+      </w:r>
+    </w:p>
+    <w:p>
+      <w:pPr>
+        <w:spacing w:line="240" w:lineRule="auto"/>
+        <w:contextualSpacing/>
+      </w:pPr>
+      <w:r>
+        <w:t>Every Thursday</w:t>
+      </w:r>
+    </w:p>
+    <w:p>
+      <w:pPr>
+        <w:spacing w:line="240" w:lineRule="auto"/>
+        <w:contextualSpacing/>
+      </w:pPr>
+      <w:r>
+        <w:t>1:30 PM</w:t>
+      </w:r>
+      <w:r>
+        <w:t xml:space="preserve"> – 3:30 PM</w:t>
+      </w:r>
+    </w:p>
+    <w:p>
+      <w:pPr>
+        <w:spacing w:line="240" w:lineRule="auto"/>
+        <w:contextualSpacing/>
+      </w:pPr>
+      <w:r>
+        <w:t>Play Scrabble the old-fashioned way - on a board! All skill levels are welcomed. Bring your board if you have one.</w:t>
+      </w:r>
+    </w:p>
+    <w:p>
+      <w:pPr>
+        <w:spacing w:line="240" w:lineRule="auto"/>
+        <w:contextualSpacing/>
+      </w:pPr>
+    </w:p>
+    <w:p>
+      <w:pPr>
+        <w:spacing w:line="240" w:lineRule="auto"/>
+        <w:contextualSpacing/>
+      </w:pPr>
+      <w:proofErr w:type="spellStart"/>
+      <w:r>
+        <w:t>BellyTone</w:t>
+      </w:r>
+      <w:proofErr w:type="spellEnd"/>
+      <w:r>
+        <w:t xml:space="preserve"> Bone-Building Toning</w:t>
+      </w:r>
+    </w:p>
+    <w:p>
+      <w:pPr>
+        <w:spacing w:line="240" w:lineRule="auto"/>
+        <w:contextualSpacing/>
+      </w:pPr>
+      <w:r>
+        <w:t>Every Thursday</w:t>
+      </w:r>
+    </w:p>
+    <w:p>
+      <w:pPr>
+        <w:spacing w:line="240" w:lineRule="auto"/>
+        <w:contextualSpacing/>
+      </w:pPr>
+      <w:r>
+        <w:t>6:00 PM</w:t>
+      </w:r>
+    </w:p>
+    <w:p>
+      <w:pPr>
+        <w:spacing w:line="240" w:lineRule="auto"/>
+        <w:contextualSpacing/>
+      </w:pPr>
+      <w:proofErr w:type="spellStart"/>
+      <w:r>
+        <w:t>BellyTone</w:t>
+      </w:r>
+      <w:proofErr w:type="spellEnd"/>
+      <w:r>
+        <w:t xml:space="preserve"> is a freshly unique method of toning the total core and the entire body with no stress to joints. The class includes extended floor work so participants must be able to move freely without assistance. Bring a mat and a set of very light hand weights. Mature children ages 11 and older are welcomed to participate with a parent-signed waiver.</w:t>
+      </w:r>
+    </w:p>
+    <w:p>
+      <w:pPr>
+        <w:spacing w:line="240" w:lineRule="auto"/>
+        <w:contextualSpacing/>
+      </w:pPr>
+    </w:p>
+    <w:p>
+      <w:pPr>
+        <w:spacing w:line="240" w:lineRule="auto"/>
+        <w:contextualSpacing/>
+      </w:pPr>
+      <w:r>
+        <w:t>Health Insurance Sign Ups</w:t>
+      </w:r>
+    </w:p>
+    <w:p>
+      <w:pPr>
+        <w:spacing w:line="240" w:lineRule="auto"/>
+        <w:contextualSpacing/>
+      </w:pPr>
+      <w:r>
+        <w:t>Every Friday through Dec 15</w:t>
+      </w:r>
+    </w:p>
+    <w:p>
+      <w:pPr>
+        <w:spacing w:line="240" w:lineRule="auto"/>
+        <w:contextualSpacing/>
+      </w:pPr>
+      <w:r>
+        <w:t>11:00 AM</w:t>
+      </w:r>
+    </w:p>
+    <w:p>
+      <w:pPr>
+        <w:spacing w:line="240" w:lineRule="auto"/>
+        <w:contextualSpacing/>
+      </w:pPr>
+      <w:r>
+        <w:t>Every Sunday through Dec 15</w:t>
+      </w:r>
+    </w:p>
+    <w:p>
+      <w:pPr>
+        <w:spacing w:line="240" w:lineRule="auto"/>
+        <w:contextualSpacing/>
+      </w:pPr>
+      <w:r>
+        <w:t>2:00 P</w:t>
+      </w:r>
+      <w:r>
+        <w:t>M</w:t>
+      </w:r>
+    </w:p>
+    <w:p>
+      <w:pPr>
+        <w:spacing w:line="240" w:lineRule="auto"/>
+        <w:contextualSpacing/>
+      </w:pPr>
+      <w:r>
+        <w:t>A certified healthcare navigator wil</w:t>
+      </w:r>
+      <w:r>
+        <w:t>l help you register for Health I</w:t>
+      </w:r>
+      <w:r>
+        <w:t>nsurance. Get free, personal assistance during the Marketplace open enrollment period, Nov 1 - Dec 15.</w:t>
+      </w:r>
+      <w:r>
+        <w:t xml:space="preserve"> </w:t>
+      </w:r>
+      <w:r>
+        <w:t xml:space="preserve">The healthcare navigator will help you enroll in an insurance plan, answer your questions, or help you apply for </w:t>
+      </w:r>
+      <w:proofErr w:type="spellStart"/>
+      <w:r>
+        <w:t>TennCare</w:t>
+      </w:r>
+      <w:proofErr w:type="spellEnd"/>
+      <w:r>
+        <w:t xml:space="preserve">. The navigator does </w:t>
+      </w:r>
+      <w:r>
+        <w:lastRenderedPageBreak/>
+        <w:t>not represent any insurance company and receives no commission.</w:t>
+      </w:r>
+      <w:r>
+        <w:t xml:space="preserve"> </w:t>
+      </w:r>
+      <w:r>
+        <w:t>Make an appointment by calling (844) 644-5443 or going to www.getcoveredtenn.org Walk-ins also welcome.</w:t>
+      </w:r>
+    </w:p>
+    <w:p>
+      <w:pPr>
+        <w:spacing w:line="240" w:lineRule="auto"/>
+        <w:contextualSpacing/>
+      </w:pPr>
+    </w:p>
+    <w:p>
+      <w:pPr>
+        <w:spacing w:line="240" w:lineRule="auto"/>
+        <w:contextualSpacing/>
+      </w:pPr>
+      <w:r>
+        <w:t>Friends of the Bellevue Branch Library Meeting</w:t>
+      </w:r>
+    </w:p>
+    <w:p>
+      <w:pPr>
+        <w:spacing w:line="240" w:lineRule="auto"/>
+        <w:contextualSpacing/>
+      </w:pPr>
+      <w:r>
+        <w:t>Every 2nd Saturday</w:t>
+      </w:r>
+    </w:p>
+    <w:p>
+      <w:pPr>
+        <w:spacing w:line="240" w:lineRule="auto"/>
+        <w:contextualSpacing/>
+      </w:pPr>
+      <w:r>
+        <w:t>10:15 AM</w:t>
+      </w:r>
+    </w:p>
+    <w:p>
+      <w:pPr>
+        <w:spacing w:line="240" w:lineRule="auto"/>
+        <w:contextualSpacing/>
+      </w:pPr>
+      <w:r>
+        <w:t>Find out how you can get involved with fundraising and supporting the Bellevue Branch! New members are always welcome.</w:t>
+      </w:r>
+    </w:p>
+    <w:p>
+      <w:pPr>
+        <w:spacing w:line="240" w:lineRule="auto"/>
+        <w:contextualSpacing/>
+      </w:pPr>
+    </w:p>
+    <w:p>
+      <w:pPr>
+        <w:spacing w:line="240" w:lineRule="auto"/>
+        <w:contextualSpacing/>
+      </w:pPr>
+      <w:r>
+        <w:t>Songwriters Group</w:t>
+      </w:r>
+    </w:p>
+    <w:p>
+      <w:pPr>
+        <w:spacing w:line="240" w:lineRule="auto"/>
+        <w:contextualSpacing/>
+      </w:pPr>
+      <w:r>
+        <w:t>Every 3rd Saturday</w:t>
+      </w:r>
+    </w:p>
+    <w:p>
+      <w:pPr>
+        <w:spacing w:line="240" w:lineRule="auto"/>
+        <w:contextualSpacing/>
+      </w:pPr>
+      <w:r>
+        <w:t>11:00 AM</w:t>
+      </w:r>
+    </w:p>
+    <w:p>
+      <w:pPr>
+        <w:spacing w:line="240" w:lineRule="auto"/>
+        <w:contextualSpacing/>
+      </w:pPr>
+      <w:r>
+        <w:t>Are you a songwriter looking for an ear? Join our songwriters group! Bring your song, lyric sheets, and a device to play your song for the group. Works in progress or final demos are welcome. For more information about this group, contact ninapacent@bellsouth.net.</w:t>
+      </w:r>
+    </w:p>
+    <w:p>
+      <w:pPr>
+        <w:spacing w:line="240" w:lineRule="auto"/>
+        <w:contextualSpacing/>
+      </w:pPr>
+    </w:p>
+    <w:p>
+      <w:pPr>
+        <w:spacing w:line="240" w:lineRule="auto"/>
+        <w:contextualSpacing/>
+      </w:pPr>
+      <w:r>
+        <w:t>Books and Brews</w:t>
+      </w:r>
+    </w:p>
+    <w:p>
+      <w:pPr>
+        <w:spacing w:line="240" w:lineRule="auto"/>
+        <w:contextualSpacing/>
+      </w:pPr>
+      <w:r>
+        <w:t>Every last Saturday</w:t>
+      </w:r>
+    </w:p>
+    <w:p>
+      <w:pPr>
+        <w:spacing w:line="240" w:lineRule="auto"/>
+        <w:contextualSpacing/>
+      </w:pPr>
+      <w:r>
+        <w:t>11:00 AM</w:t>
+      </w:r>
+    </w:p>
+    <w:p>
+      <w:pPr>
+        <w:spacing w:line="240" w:lineRule="auto"/>
+        <w:contextualSpacing/>
+      </w:pPr>
+      <w:r>
+        <w:t>Join us for book discussions at Black Abbey Brewery. To join the e-mail list, contact andrew.palmer@nashville.gov.</w:t>
+      </w:r>
+    </w:p>
+    <w:p>
+      <w:pPr>
+        <w:spacing w:line="240" w:lineRule="auto"/>
+        <w:contextualSpacing/>
+      </w:pPr>
+      <w:r>
+        <w:t xml:space="preserve">Dec 30: The Strange Library by </w:t>
+      </w:r>
+      <w:proofErr w:type="spellStart"/>
+      <w:r>
+        <w:t>Haruki</w:t>
+      </w:r>
+      <w:proofErr w:type="spellEnd"/>
+      <w:r>
+        <w:t xml:space="preserve"> Murakami</w:t>
+      </w:r>
+    </w:p>
+    <w:p>
+      <w:pPr>
+        <w:spacing w:line="240" w:lineRule="auto"/>
+        <w:contextualSpacing/>
+      </w:pPr>
+      <w:r>
+        <w:t xml:space="preserve">Jan 27: Persepolis by </w:t>
+      </w:r>
+      <w:proofErr w:type="spellStart"/>
+      <w:r>
+        <w:t>Marjane</w:t>
+      </w:r>
+      <w:proofErr w:type="spellEnd"/>
+      <w:r>
+        <w:t xml:space="preserve"> </w:t>
+      </w:r>
+      <w:proofErr w:type="spellStart"/>
+      <w:r>
+        <w:t>Satrapi</w:t>
+      </w:r>
+      <w:proofErr w:type="spellEnd"/>
+    </w:p>
+    <w:p>
+      <w:pPr>
+        <w:spacing w:line="240" w:lineRule="auto"/>
+        <w:contextualSpacing/>
+      </w:pPr>
+      <w:r>
+        <w:t xml:space="preserve">Feb 24: A Wrinkle in Time by Madeleine </w:t>
+      </w:r>
+      <w:proofErr w:type="spellStart"/>
+      <w:r>
+        <w:t>L'Engle</w:t>
+      </w:r>
+      <w:proofErr w:type="spellEnd"/>
+    </w:p>
+    <w:p>
+      <w:pPr>
+        <w:spacing w:line="240" w:lineRule="auto"/>
+        <w:contextualSpacing/>
+      </w:pPr>
+    </w:p>
+    <w:p>
+      <w:pPr>
+        <w:spacing w:line="240" w:lineRule="auto"/>
+        <w:contextualSpacing/>
+      </w:pPr>
+      <w:r>
+        <w:t>Bellevue Chess Club</w:t>
+      </w:r>
+    </w:p>
+    <w:p>
+      <w:pPr>
+        <w:spacing w:line="240" w:lineRule="auto"/>
+        <w:contextualSpacing/>
+      </w:pPr>
+      <w:r>
+        <w:t>Every last Saturday</w:t>
+      </w:r>
+    </w:p>
+    <w:p>
+      <w:pPr>
+        <w:spacing w:line="240" w:lineRule="auto"/>
+        <w:contextualSpacing/>
+      </w:pPr>
+      <w:r>
+        <w:t>1:00 PM</w:t>
+      </w:r>
+    </w:p>
+    <w:p>
+      <w:pPr>
+        <w:spacing w:line="240" w:lineRule="auto"/>
+        <w:contextualSpacing/>
+      </w:pPr>
+      <w:r>
+        <w:t>Sharpen your chess skills or just learn how to play. All ages and skill levels welcomed.</w:t>
+      </w:r>
+    </w:p>
+    <w:p>
+      <w:pPr>
+        <w:spacing w:line="240" w:lineRule="auto"/>
+        <w:contextualSpacing/>
+      </w:pPr>
+    </w:p>
+    <w:p>
+      <w:pPr>
+        <w:spacing w:line="240" w:lineRule="auto"/>
+        <w:contextualSpacing/>
+      </w:pPr>
+      <w:r>
+        <w:t>Film as Art</w:t>
+      </w:r>
+    </w:p>
+    <w:p>
+      <w:pPr>
+        <w:spacing w:line="240" w:lineRule="auto"/>
+        <w:contextualSpacing/>
+      </w:pPr>
+      <w:r>
+        <w:t>Saturdays, Dec 2, Jan 13, and Feb 10</w:t>
+      </w:r>
+    </w:p>
+    <w:p>
+      <w:pPr>
+        <w:spacing w:line="240" w:lineRule="auto"/>
+        <w:contextualSpacing/>
+      </w:pPr>
+      <w:r>
+        <w:t>2:30 PM</w:t>
+      </w:r>
+    </w:p>
+    <w:p>
+      <w:pPr>
+        <w:spacing w:line="240" w:lineRule="auto"/>
+        <w:contextualSpacing/>
+      </w:pPr>
+      <w:r>
+        <w:t>Want to deepen your knowledge of film? Join us as we watch films through the lens of art. Refreshments will be served and a brief discussion will be held after the screening.</w:t>
+      </w:r>
+    </w:p>
+    <w:p>
+      <w:pPr>
+        <w:spacing w:line="240" w:lineRule="auto"/>
+        <w:contextualSpacing/>
+      </w:pPr>
+      <w:r>
+        <w:t>Dec 2: Moonrise Kingdom</w:t>
+      </w:r>
+    </w:p>
+    <w:p>
+      <w:pPr>
+        <w:spacing w:line="240" w:lineRule="auto"/>
+        <w:contextualSpacing/>
+      </w:pPr>
+      <w:r>
+        <w:t>Jan 13: Brick</w:t>
+      </w:r>
+    </w:p>
+    <w:p>
+      <w:pPr>
+        <w:spacing w:line="240" w:lineRule="auto"/>
+        <w:contextualSpacing/>
+      </w:pPr>
+      <w:r>
+        <w:t>Feb 10: The Untouchables</w:t>
+      </w:r>
+    </w:p>
+    <w:p>
+      <w:pPr>
+        <w:spacing w:line="240" w:lineRule="auto"/>
+        <w:contextualSpacing/>
+      </w:pPr>
+    </w:p>
+    <w:p>
+      <w:pPr>
+        <w:spacing w:line="240" w:lineRule="auto"/>
+        <w:contextualSpacing/>
+      </w:pPr>
+      <w:r>
+        <w:t>Juicing for the New Year</w:t>
+      </w:r>
+    </w:p>
+    <w:p>
+      <w:pPr>
+        <w:spacing w:line="240" w:lineRule="auto"/>
+        <w:contextualSpacing/>
+      </w:pPr>
+      <w:r>
+        <w:t>Tuesday, Jan 9</w:t>
+      </w:r>
+    </w:p>
+    <w:p>
+      <w:pPr>
+        <w:spacing w:line="240" w:lineRule="auto"/>
+        <w:contextualSpacing/>
+      </w:pPr>
+      <w:r>
+        <w:t>5:30 PM</w:t>
+      </w:r>
+    </w:p>
+    <w:p>
+      <w:pPr>
+        <w:spacing w:line="240" w:lineRule="auto"/>
+        <w:contextualSpacing/>
+      </w:pPr>
+      <w:r>
+        <w:t>Juicing is one of the fastest, most convenient ways to maximize your daily nutrient intake. Join Inner-G Juice at the Bellevue Library to learn recipes and tricks that make juicing easy on your time, your budget, and your body. Samples provided!</w:t>
+      </w:r>
+    </w:p>
+    <w:p>
+      <w:pPr>
+        <w:spacing w:line="240" w:lineRule="auto"/>
+        <w:contextualSpacing/>
+      </w:pPr>
+    </w:p>
+    <w:p>
+      <w:pPr>
+        <w:spacing w:line="240" w:lineRule="auto"/>
+        <w:contextualSpacing/>
+      </w:pPr>
+      <w:r>
+        <w:t>Understanding Sugar So You Can Kick the Habit</w:t>
+      </w:r>
+    </w:p>
+    <w:p>
+      <w:pPr>
+        <w:spacing w:line="240" w:lineRule="auto"/>
+        <w:contextualSpacing/>
+      </w:pPr>
+      <w:r>
+        <w:t>Saturday, Jan 13</w:t>
+      </w:r>
+    </w:p>
+    <w:p>
+      <w:pPr>
+        <w:spacing w:line="240" w:lineRule="auto"/>
+        <w:contextualSpacing/>
+      </w:pPr>
+      <w:r>
+        <w:lastRenderedPageBreak/>
+        <w:t>10:30 AM</w:t>
+      </w:r>
+    </w:p>
+    <w:p>
+      <w:pPr>
+        <w:spacing w:line="240" w:lineRule="auto"/>
+        <w:contextualSpacing/>
+      </w:pPr>
+      <w:r>
+        <w:t>Have you ever noticed how you feel worse after a sugar crash, or experience problems like dull skin, headaches, elevated stress levels, poor sleep, or weight gain? Join wellness coach Amber Robertson for a workshop about how to manage your sugar cravings without giving up sweets. Rather than denying your sweet tooth, learn how to understand your cravings, discover what sugar is doing to your body, and find creative ways to appease your appetite with healthier sweet options.</w:t>
+      </w:r>
+    </w:p>
+    <w:p>
+      <w:pPr>
+        <w:spacing w:line="240" w:lineRule="auto"/>
+        <w:contextualSpacing/>
+      </w:pPr>
+    </w:p>
+    <w:p>
+      <w:pPr>
+        <w:spacing w:line="240" w:lineRule="auto"/>
+        <w:contextualSpacing/>
+      </w:pPr>
+      <w:r>
+        <w:t>Bellevue Swap Party</w:t>
+      </w:r>
+    </w:p>
+    <w:p>
+      <w:pPr>
+        <w:spacing w:line="240" w:lineRule="auto"/>
+        <w:contextualSpacing/>
+      </w:pPr>
+      <w:r>
+        <w:t>Saturday, Feb 10</w:t>
+      </w:r>
+    </w:p>
+    <w:p>
+      <w:pPr>
+        <w:spacing w:line="240" w:lineRule="auto"/>
+        <w:contextualSpacing/>
+      </w:pPr>
+      <w:r>
+        <w:t>12:00 PM</w:t>
+      </w:r>
+      <w:r>
+        <w:t xml:space="preserve"> – 4:00 PM</w:t>
+      </w:r>
+    </w:p>
+    <w:p>
+      <w:pPr>
+        <w:spacing w:line="240" w:lineRule="auto"/>
+        <w:contextualSpacing/>
+      </w:pPr>
+      <w:r>
+        <w:t>Was your New Year's resolution to clean out, organize, and streamline your home? Are you looking to update your wardrobe or home without spending money? Out with the</w:t>
+      </w:r>
+      <w:r>
+        <w:t xml:space="preserve"> old and in with the new-to-you. </w:t>
+      </w:r>
+    </w:p>
+    <w:p>
+      <w:pPr>
+        <w:spacing w:line="240" w:lineRule="auto"/>
+        <w:contextualSpacing/>
+      </w:pPr>
+      <w:r>
+        <w:t>Bring your clean, gently used clothing, small housewares, and children's toys to share with the community. Bring a tote bag for your new finds. All items will be free. Everything left at the end of the swap will be donated to Goodwill.</w:t>
+      </w:r>
+      <w:r>
+        <w:t xml:space="preserve"> </w:t>
+      </w:r>
+      <w:r>
+        <w:t>Clothing must be clean and in good condition. All types and sizes are welcome. Housewares and toys must be clean and in working condition with all components.</w:t>
+      </w:r>
+    </w:p>
+    <w:p>
+      <w:pPr>
+        <w:spacing w:line="240" w:lineRule="auto"/>
+        <w:contextualSpacing/>
+      </w:pPr>
+    </w:p>
+    <w:p>
+      <w:pPr>
+        <w:spacing w:line="240" w:lineRule="auto"/>
+        <w:contextualSpacing/>
+      </w:pPr>
+      <w:r>
+        <w:t>BORDEAUX</w:t>
+      </w:r>
+    </w:p>
+    <w:p>
+      <w:pPr>
+        <w:spacing w:line="240" w:lineRule="auto"/>
+        <w:contextualSpacing/>
+      </w:pPr>
+    </w:p>
+    <w:p>
+      <w:pPr>
+        <w:spacing w:line="240" w:lineRule="auto"/>
+        <w:contextualSpacing/>
+      </w:pPr>
+      <w:r>
+        <w:t>CHILDREN</w:t>
+      </w:r>
+    </w:p>
+    <w:p>
+      <w:pPr>
+        <w:spacing w:line="240" w:lineRule="auto"/>
+        <w:contextualSpacing/>
+      </w:pPr>
+      <w:r>
+        <w:t>Twilight Story Time</w:t>
+      </w:r>
+    </w:p>
+    <w:p>
+      <w:pPr>
+        <w:spacing w:line="240" w:lineRule="auto"/>
+        <w:contextualSpacing/>
+      </w:pPr>
+      <w:r>
+        <w:t>Every Tuesday</w:t>
+      </w:r>
+    </w:p>
+    <w:p>
+      <w:pPr>
+        <w:spacing w:line="240" w:lineRule="auto"/>
+        <w:contextualSpacing/>
+      </w:pPr>
+      <w:r>
+        <w:t>6:00 PM</w:t>
+      </w:r>
+    </w:p>
+    <w:p>
+      <w:pPr>
+        <w:spacing w:line="240" w:lineRule="auto"/>
+        <w:contextualSpacing/>
+      </w:pPr>
+      <w:r>
+        <w:t>A fun family evening filled with stories and crafts. For families with children ages 5-10, but all are welcome.</w:t>
+      </w:r>
+    </w:p>
+    <w:p>
+      <w:pPr>
+        <w:spacing w:line="240" w:lineRule="auto"/>
+        <w:contextualSpacing/>
+      </w:pPr>
+    </w:p>
+    <w:p>
+      <w:pPr>
+        <w:spacing w:line="240" w:lineRule="auto"/>
+        <w:contextualSpacing/>
+      </w:pPr>
+      <w:r>
+        <w:t>Preschool Story Time</w:t>
+      </w:r>
+    </w:p>
+    <w:p>
+      <w:pPr>
+        <w:spacing w:line="240" w:lineRule="auto"/>
+        <w:contextualSpacing/>
+      </w:pPr>
+      <w:r>
+        <w:t>Every Tuesday</w:t>
+      </w:r>
+    </w:p>
+    <w:p>
+      <w:pPr>
+        <w:spacing w:line="240" w:lineRule="auto"/>
+        <w:contextualSpacing/>
+      </w:pPr>
+      <w:r>
+        <w:t>10:30 AM</w:t>
+      </w:r>
+    </w:p>
+    <w:p>
+      <w:pPr>
+        <w:spacing w:line="240" w:lineRule="auto"/>
+        <w:contextualSpacing/>
+      </w:pPr>
+      <w:r>
+        <w:t>Join us for stories, songs, and crafts. For ages 3-5.</w:t>
+      </w:r>
+    </w:p>
+    <w:p>
+      <w:pPr>
+        <w:spacing w:line="240" w:lineRule="auto"/>
+        <w:contextualSpacing/>
+      </w:pPr>
+    </w:p>
+    <w:p>
+      <w:pPr>
+        <w:spacing w:line="240" w:lineRule="auto"/>
+        <w:contextualSpacing/>
+      </w:pPr>
+      <w:r>
+        <w:t>After School Movies</w:t>
+      </w:r>
+    </w:p>
+    <w:p>
+      <w:pPr>
+        <w:spacing w:line="240" w:lineRule="auto"/>
+        <w:contextualSpacing/>
+      </w:pPr>
+      <w:r>
+        <w:t>Every 1st and 3rd Thursday</w:t>
+      </w:r>
+    </w:p>
+    <w:p>
+      <w:pPr>
+        <w:spacing w:line="240" w:lineRule="auto"/>
+        <w:contextualSpacing/>
+      </w:pPr>
+      <w:r>
+        <w:t>6:00 PM</w:t>
       </w:r>
       <w:bookmarkStart w:id="0" w:name="_GoBack"/>
       <w:bookmarkEnd w:id="0"/>
@@ -2646,2091 +4780,68 @@
         <w:contextualSpacing/>
       </w:pPr>
       <w:r>
-        <w:t>11:00 AM</w:t>
-      </w:r>
-    </w:p>
-    <w:p>
-      <w:pPr>
-        <w:spacing w:line="240" w:lineRule="auto"/>
-        <w:contextualSpacing/>
-      </w:pPr>
-      <w:r>
-        <w:t>This 6-week poetry writing workshop focuses o</w:t>
-      </w:r>
-      <w:r>
-        <w:t>n basics in poetry composition (</w:t>
-      </w:r>
-      <w:r>
-        <w:t>rhythm, rh</w:t>
-      </w:r>
-      <w:r>
-        <w:t>yme, meter), then</w:t>
-      </w:r>
-      <w:r>
-        <w:t xml:space="preserve"> launches into examinations of free verse, contemporary approaches, and a host of fun and interesting figures of speech.</w:t>
+        <w:t>Enjoy a family movie at the library. Movie snacks provided.</w:t>
       </w:r>
       <w:r>
         <w:t xml:space="preserve"> </w:t>
       </w:r>
-      <w:r>
-        <w:t>Each session presents new material and practice opportunities. Attendance is limited to fifteen, so call and reserve your place early. For adults and teens.</w:t>
-      </w:r>
+      <w:proofErr w:type="gramStart"/>
+      <w:r>
+        <w:t>For ages 5-12.</w:t>
+      </w:r>
+      <w:proofErr w:type="gramEnd"/>
       <w:r>
         <w:t xml:space="preserve"> </w:t>
       </w:r>
-      <w:r>
-        <w:t xml:space="preserve">For more information, contact Paul </w:t>
-      </w:r>
-      <w:proofErr w:type="spellStart"/>
-      <w:r>
-        <w:t>Smethers</w:t>
-      </w:r>
-      <w:proofErr w:type="spellEnd"/>
-      <w:r>
-        <w:t xml:space="preserve"> at paul.smethers@nashville.gov or (615) 862-5816.</w:t>
-      </w:r>
-    </w:p>
-    <w:p>
-      <w:pPr>
-        <w:spacing w:line="240" w:lineRule="auto"/>
-        <w:contextualSpacing/>
-      </w:pPr>
-    </w:p>
-    <w:p>
-      <w:pPr>
-        <w:spacing w:line="240" w:lineRule="auto"/>
-        <w:contextualSpacing/>
-      </w:pPr>
-      <w:r>
-        <w:lastRenderedPageBreak/>
-        <w:t>BELLEVUE</w:t>
-      </w:r>
-    </w:p>
-    <w:p>
-      <w:pPr>
-        <w:spacing w:line="240" w:lineRule="auto"/>
-        <w:contextualSpacing/>
-      </w:pPr>
-    </w:p>
-    <w:p>
-      <w:pPr>
-        <w:spacing w:line="240" w:lineRule="auto"/>
-        <w:contextualSpacing/>
-      </w:pPr>
-      <w:r>
-        <w:t>CHILDREN</w:t>
-      </w:r>
-    </w:p>
-    <w:p>
-      <w:pPr>
-        <w:spacing w:line="240" w:lineRule="auto"/>
-        <w:contextualSpacing/>
-      </w:pPr>
-    </w:p>
-    <w:p>
-      <w:pPr>
-        <w:spacing w:line="240" w:lineRule="auto"/>
-        <w:contextualSpacing/>
-      </w:pPr>
-      <w:r>
-        <w:t>Mother Goose Moments</w:t>
-      </w:r>
-    </w:p>
-    <w:p>
-      <w:pPr>
-        <w:spacing w:line="240" w:lineRule="auto"/>
-        <w:contextualSpacing/>
-      </w:pPr>
-      <w:r>
-        <w:t>Every Monday</w:t>
-      </w:r>
-    </w:p>
-    <w:p>
-      <w:pPr>
-        <w:spacing w:line="240" w:lineRule="auto"/>
-        <w:contextualSpacing/>
-      </w:pPr>
-      <w:r>
-        <w:t>10:15 AM</w:t>
-      </w:r>
-    </w:p>
-    <w:p>
-      <w:pPr>
-        <w:spacing w:line="240" w:lineRule="auto"/>
-        <w:contextualSpacing/>
-      </w:pPr>
-      <w:r>
-        <w:t xml:space="preserve">Babies may join Ms. Donna for rhymes, songs, </w:t>
-      </w:r>
-      <w:proofErr w:type="spellStart"/>
-      <w:r>
-        <w:t>fingerplays</w:t>
-      </w:r>
-      <w:proofErr w:type="spellEnd"/>
-      <w:r>
-        <w:t>, ABCs, 123s, stories, and more. For ages birth-24 months.</w:t>
-      </w:r>
-    </w:p>
-    <w:p>
-      <w:pPr>
-        <w:spacing w:line="240" w:lineRule="auto"/>
-        <w:contextualSpacing/>
-      </w:pPr>
-    </w:p>
-    <w:p>
-      <w:pPr>
-        <w:spacing w:line="240" w:lineRule="auto"/>
-        <w:contextualSpacing/>
-      </w:pPr>
-      <w:r>
-        <w:t>Family Fun Time</w:t>
-      </w:r>
-    </w:p>
-    <w:p>
-      <w:pPr>
-        <w:spacing w:line="240" w:lineRule="auto"/>
-        <w:contextualSpacing/>
-      </w:pPr>
-      <w:r>
-        <w:t>Every Monday</w:t>
-      </w:r>
-    </w:p>
-    <w:p>
-      <w:pPr>
-        <w:spacing w:line="240" w:lineRule="auto"/>
-        <w:contextualSpacing/>
-      </w:pPr>
-      <w:r>
-        <w:t>6:30 PM</w:t>
-      </w:r>
-    </w:p>
-    <w:p>
-      <w:pPr>
-        <w:spacing w:line="240" w:lineRule="auto"/>
-        <w:contextualSpacing/>
-      </w:pPr>
-      <w:r>
-        <w:t xml:space="preserve">Join Ms. Katie for stories, songs, </w:t>
-      </w:r>
-      <w:proofErr w:type="spellStart"/>
-      <w:r>
-        <w:t>fingerplays</w:t>
-      </w:r>
-      <w:proofErr w:type="spellEnd"/>
-      <w:r>
-        <w:t>, and crafts. For ages 3-5.</w:t>
-      </w:r>
-    </w:p>
-    <w:p>
-      <w:pPr>
-        <w:spacing w:line="240" w:lineRule="auto"/>
-        <w:contextualSpacing/>
-      </w:pPr>
-    </w:p>
-    <w:p>
-      <w:pPr>
-        <w:spacing w:line="240" w:lineRule="auto"/>
-        <w:contextualSpacing/>
-      </w:pPr>
-      <w:r>
-        <w:t>Adventure Club</w:t>
-      </w:r>
-    </w:p>
-    <w:p>
-      <w:pPr>
-        <w:spacing w:line="240" w:lineRule="auto"/>
-        <w:contextualSpacing/>
-      </w:pPr>
-      <w:r>
-        <w:t>Every Tuesday</w:t>
-      </w:r>
-    </w:p>
-    <w:p>
-      <w:pPr>
-        <w:spacing w:line="240" w:lineRule="auto"/>
-        <w:contextualSpacing/>
-      </w:pPr>
-      <w:r>
-        <w:t>4:00 PM</w:t>
-      </w:r>
-    </w:p>
-    <w:p>
-      <w:pPr>
-        <w:spacing w:line="240" w:lineRule="auto"/>
-        <w:contextualSpacing/>
-      </w:pPr>
-      <w:r>
-        <w:t>School-age children can join us for crafts, activities, special guests, movies, and more! There's something new every week. For grades K-4.</w:t>
-      </w:r>
-    </w:p>
-    <w:p>
-      <w:pPr>
-        <w:spacing w:line="240" w:lineRule="auto"/>
-        <w:contextualSpacing/>
-      </w:pPr>
-    </w:p>
-    <w:p>
-      <w:pPr>
-        <w:spacing w:line="240" w:lineRule="auto"/>
-        <w:contextualSpacing/>
-      </w:pPr>
-      <w:r>
-        <w:t>Story Time</w:t>
-      </w:r>
-    </w:p>
-    <w:p>
-      <w:pPr>
-        <w:spacing w:line="240" w:lineRule="auto"/>
-        <w:contextualSpacing/>
-      </w:pPr>
-      <w:r>
-        <w:t>Every Wednesday at 10:15 a.m. and 11:15 a.m.</w:t>
-      </w:r>
-    </w:p>
-    <w:p>
-      <w:pPr>
-        <w:spacing w:line="240" w:lineRule="auto"/>
-        <w:contextualSpacing/>
-      </w:pPr>
-      <w:r>
-        <w:t>10:15 AM</w:t>
-      </w:r>
-    </w:p>
-    <w:p>
-      <w:pPr>
-        <w:spacing w:line="240" w:lineRule="auto"/>
-        <w:contextualSpacing/>
-      </w:pPr>
-      <w:r>
-        <w:t xml:space="preserve">Singing, </w:t>
-      </w:r>
-      <w:proofErr w:type="spellStart"/>
-      <w:r>
-        <w:t>fingerplays</w:t>
-      </w:r>
-      <w:proofErr w:type="spellEnd"/>
-      <w:r>
-        <w:t xml:space="preserve">, rhymes, ABCs, 123s, stories, and much more with Ms. Donna and Bear! </w:t>
-      </w:r>
       <w:proofErr w:type="gramStart"/>
       <w:r>
-        <w:t>For ages 3-5.</w:t>
+        <w:t>Families</w:t>
       </w:r>
       <w:proofErr w:type="gramEnd"/>
-    </w:p>
-    <w:p>
-      <w:pPr>
-        <w:spacing w:line="240" w:lineRule="auto"/>
-        <w:contextualSpacing/>
-      </w:pPr>
-    </w:p>
-    <w:p>
-      <w:pPr>
-        <w:spacing w:line="240" w:lineRule="auto"/>
-        <w:contextualSpacing/>
-      </w:pPr>
-      <w:r>
-        <w:t>Crayon Kids</w:t>
-      </w:r>
-    </w:p>
-    <w:p>
-      <w:pPr>
-        <w:spacing w:line="240" w:lineRule="auto"/>
-        <w:contextualSpacing/>
-      </w:pPr>
-      <w:r>
-        <w:t>Every Thursday</w:t>
-      </w:r>
-    </w:p>
-    <w:p>
-      <w:pPr>
-        <w:spacing w:line="240" w:lineRule="auto"/>
-        <w:contextualSpacing/>
-      </w:pPr>
-      <w:r>
-        <w:t>10:15 AM</w:t>
-      </w:r>
-    </w:p>
-    <w:p>
-      <w:pPr>
-        <w:spacing w:line="240" w:lineRule="auto"/>
-        <w:contextualSpacing/>
-      </w:pPr>
-      <w:r>
-        <w:t>Join Ms. Katie at the library for some crafty fun! For ages 3-5.</w:t>
-      </w:r>
-    </w:p>
-    <w:p>
-      <w:pPr>
-        <w:spacing w:line="240" w:lineRule="auto"/>
-        <w:contextualSpacing/>
-      </w:pPr>
-    </w:p>
-    <w:p>
-      <w:pPr>
-        <w:spacing w:line="240" w:lineRule="auto"/>
-        <w:contextualSpacing/>
-      </w:pPr>
-      <w:r>
-        <w:t>Grow Baby</w:t>
-      </w:r>
-    </w:p>
-    <w:p>
-      <w:pPr>
-        <w:spacing w:line="240" w:lineRule="auto"/>
-        <w:contextualSpacing/>
-      </w:pPr>
-      <w:r>
-        <w:t>Every Friday</w:t>
-      </w:r>
-    </w:p>
-    <w:p>
-      <w:pPr>
-        <w:spacing w:line="240" w:lineRule="auto"/>
-        <w:contextualSpacing/>
-      </w:pPr>
-      <w:r>
-        <w:t>10:15 AM</w:t>
-      </w:r>
-    </w:p>
-    <w:p>
-      <w:pPr>
-        <w:spacing w:line="240" w:lineRule="auto"/>
-        <w:contextualSpacing/>
-      </w:pPr>
-      <w:r>
-        <w:t>An engaging program geared toward babies (0-24 months) and their caregivers. We'll have fun with stories, songs and rhymes, as well as creative play and sharing time!</w:t>
-      </w:r>
-    </w:p>
-    <w:p>
-      <w:pPr>
-        <w:spacing w:line="240" w:lineRule="auto"/>
-        <w:contextualSpacing/>
-      </w:pPr>
-    </w:p>
-    <w:p>
-      <w:pPr>
-        <w:spacing w:line="240" w:lineRule="auto"/>
-        <w:contextualSpacing/>
-      </w:pPr>
-      <w:r>
-        <w:t>READing Paws: Read with Snickers</w:t>
-      </w:r>
-    </w:p>
-    <w:p>
-      <w:pPr>
-        <w:spacing w:line="240" w:lineRule="auto"/>
-        <w:contextualSpacing/>
-      </w:pPr>
-      <w:r>
-        <w:t>Every First Saturday</w:t>
-      </w:r>
-    </w:p>
-    <w:p>
-      <w:pPr>
-        <w:spacing w:line="240" w:lineRule="auto"/>
-        <w:contextualSpacing/>
-      </w:pPr>
-      <w:r>
-        <w:t>1:30 PM</w:t>
-      </w:r>
-    </w:p>
-    <w:p>
-      <w:pPr>
-        <w:spacing w:line="240" w:lineRule="auto"/>
-        <w:contextualSpacing/>
-      </w:pPr>
-      <w:r>
-        <w:t xml:space="preserve">Visit with Snickers the </w:t>
-      </w:r>
-      <w:proofErr w:type="spellStart"/>
-      <w:r>
-        <w:t>Wonderdog</w:t>
-      </w:r>
-      <w:proofErr w:type="spellEnd"/>
-      <w:r>
-        <w:t>, your canine friend who loves to listen while you read aloud. Bring your own book or choose one from the library. Call (615) 862-5854 to reserve your time with Snickers. For ages 5-12.</w:t>
-      </w:r>
-    </w:p>
-    <w:p>
-      <w:pPr>
-        <w:spacing w:line="240" w:lineRule="auto"/>
-        <w:contextualSpacing/>
-      </w:pPr>
-    </w:p>
-    <w:p>
-      <w:pPr>
-        <w:spacing w:line="240" w:lineRule="auto"/>
-        <w:contextualSpacing/>
-      </w:pPr>
-      <w:r>
-        <w:t>Storyland Saturdays</w:t>
-      </w:r>
-    </w:p>
-    <w:p>
-      <w:pPr>
-        <w:spacing w:line="240" w:lineRule="auto"/>
-        <w:contextualSpacing/>
-      </w:pPr>
-      <w:r>
-        <w:t>Every Saturday</w:t>
-      </w:r>
-    </w:p>
-    <w:p>
-      <w:pPr>
-        <w:spacing w:line="240" w:lineRule="auto"/>
-        <w:contextualSpacing/>
-      </w:pPr>
-      <w:r>
-        <w:t>10:15 AM</w:t>
-      </w:r>
-    </w:p>
-    <w:p>
-      <w:pPr>
-        <w:spacing w:line="240" w:lineRule="auto"/>
-        <w:contextualSpacing/>
-      </w:pPr>
-      <w:r>
-        <w:lastRenderedPageBreak/>
-        <w:t>Join us at the library for some super stories, songs, and silliness! For ages 3-5.</w:t>
-      </w:r>
-    </w:p>
-    <w:p>
-      <w:pPr>
-        <w:spacing w:line="240" w:lineRule="auto"/>
-        <w:contextualSpacing/>
-      </w:pPr>
-    </w:p>
-    <w:p>
-      <w:pPr>
-        <w:spacing w:line="240" w:lineRule="auto"/>
-        <w:contextualSpacing/>
-      </w:pPr>
-      <w:r>
-        <w:t>LEGO Club</w:t>
-      </w:r>
-    </w:p>
-    <w:p>
-      <w:pPr>
-        <w:spacing w:line="240" w:lineRule="auto"/>
-        <w:contextualSpacing/>
-      </w:pPr>
-      <w:r>
-        <w:t>Every Third Sunday</w:t>
-      </w:r>
-    </w:p>
-    <w:p>
-      <w:pPr>
-        <w:spacing w:line="240" w:lineRule="auto"/>
-        <w:contextualSpacing/>
-      </w:pPr>
-      <w:r>
-        <w:t>3:00 PM</w:t>
-      </w:r>
-    </w:p>
-    <w:p>
-      <w:pPr>
-        <w:spacing w:line="240" w:lineRule="auto"/>
-        <w:contextualSpacing/>
-      </w:pPr>
-      <w:r>
-        <w:t>Imagine, think, and build something awesome with LEGO blocks! For ages 4 and up.</w:t>
-      </w:r>
-    </w:p>
-    <w:p>
-      <w:pPr>
-        <w:spacing w:line="240" w:lineRule="auto"/>
-        <w:contextualSpacing/>
-      </w:pPr>
-    </w:p>
-    <w:p>
-      <w:pPr>
-        <w:spacing w:line="240" w:lineRule="auto"/>
-        <w:contextualSpacing/>
-      </w:pPr>
-      <w:r>
-        <w:t>Hunger Awareness Story Time: Bear Wants More</w:t>
-      </w:r>
-    </w:p>
-    <w:p>
-      <w:pPr>
-        <w:spacing w:line="240" w:lineRule="auto"/>
-        <w:contextualSpacing/>
-      </w:pPr>
-      <w:r>
-        <w:t>Wednesday, Jan 10</w:t>
-      </w:r>
-    </w:p>
-    <w:p>
-      <w:pPr>
-        <w:spacing w:line="240" w:lineRule="auto"/>
-        <w:contextualSpacing/>
-      </w:pPr>
-      <w:r>
-        <w:t>11:15 AM</w:t>
-      </w:r>
-    </w:p>
-    <w:p>
-      <w:pPr>
-        <w:spacing w:line="240" w:lineRule="auto"/>
-        <w:contextualSpacing/>
-      </w:pPr>
-      <w:r>
-        <w:t>Did you know January is Hunger Awareness Month at the Library? Join us for a story time and craft based on Bear Wants More by Karma Wilson. When springtime comes, Bear wakes up very hungry and thin! Bear's friends help him to finally satisfy his HUGE hunger in a most surprising way. For ages 3-5.</w:t>
-      </w:r>
-    </w:p>
-    <w:p>
-      <w:pPr>
-        <w:spacing w:line="240" w:lineRule="auto"/>
-        <w:contextualSpacing/>
-      </w:pPr>
-    </w:p>
-    <w:p>
-      <w:pPr>
-        <w:spacing w:line="240" w:lineRule="auto"/>
-        <w:contextualSpacing/>
-      </w:pPr>
-      <w:r>
-        <w:t>Passport to Understanding presents People of Africa</w:t>
-      </w:r>
-    </w:p>
-    <w:p>
-      <w:pPr>
-        <w:spacing w:line="240" w:lineRule="auto"/>
-        <w:contextualSpacing/>
-      </w:pPr>
-      <w:r>
-        <w:t>Tuesday, Feb 27</w:t>
-      </w:r>
-    </w:p>
-    <w:p>
-      <w:pPr>
-        <w:spacing w:line="240" w:lineRule="auto"/>
-        <w:contextualSpacing/>
-      </w:pPr>
-      <w:r>
-        <w:t>4:00 PM</w:t>
-      </w:r>
-    </w:p>
-    <w:p>
-      <w:pPr>
-        <w:spacing w:line="240" w:lineRule="auto"/>
-        <w:contextualSpacing/>
-      </w:pPr>
-      <w:r>
-        <w:t>Global Education Center presents Passport to Understanding, an interactive journey through the music, toys, crafts, dance and other traditions of West and East Africa. For grades K-4.</w:t>
-      </w:r>
-    </w:p>
-    <w:p>
-      <w:pPr>
-        <w:spacing w:line="240" w:lineRule="auto"/>
-        <w:contextualSpacing/>
-      </w:pPr>
-    </w:p>
-    <w:p>
-      <w:pPr>
-        <w:spacing w:line="240" w:lineRule="auto"/>
-        <w:contextualSpacing/>
-      </w:pPr>
-      <w:r>
-        <w:t>TEENS</w:t>
-      </w:r>
-    </w:p>
-    <w:p>
-      <w:pPr>
-        <w:spacing w:line="240" w:lineRule="auto"/>
-        <w:contextualSpacing/>
-      </w:pPr>
-    </w:p>
-    <w:p>
-      <w:pPr>
-        <w:spacing w:line="240" w:lineRule="auto"/>
-        <w:contextualSpacing/>
-      </w:pPr>
-      <w:r>
-        <w:t>Teen Studio</w:t>
-      </w:r>
-    </w:p>
-    <w:p>
-      <w:pPr>
-        <w:spacing w:line="240" w:lineRule="auto"/>
-        <w:contextualSpacing/>
-      </w:pPr>
-      <w:r>
-        <w:t>Every Monday through Thursday when school is in session</w:t>
-      </w:r>
-    </w:p>
-    <w:p>
-      <w:pPr>
-        <w:spacing w:line="240" w:lineRule="auto"/>
-        <w:contextualSpacing/>
-      </w:pPr>
-      <w:r>
-        <w:t>4:00 PM</w:t>
-      </w:r>
-    </w:p>
-    <w:p>
-      <w:pPr>
-        <w:spacing w:line="240" w:lineRule="auto"/>
-        <w:contextualSpacing/>
-      </w:pPr>
-      <w:r>
-        <w:t>Join us for different activities each week, including arts, crafts, simple circuits, 3D printing, and more! For grades 5-12.</w:t>
-      </w:r>
-    </w:p>
-    <w:p>
-      <w:pPr>
-        <w:spacing w:line="240" w:lineRule="auto"/>
-        <w:contextualSpacing/>
-        <w:rPr>
-          <w:sz w:val="28"/>
-          <w:szCs w:val="28"/>
-        </w:rPr>
-      </w:pPr>
-    </w:p>
-    <w:p>
-      <w:pPr>
-        <w:spacing w:line="240" w:lineRule="auto"/>
-        <w:contextualSpacing/>
-      </w:pPr>
-      <w:r>
-        <w:t>Art with Heart</w:t>
-      </w:r>
-    </w:p>
-    <w:p>
-      <w:pPr>
-        <w:spacing w:line="240" w:lineRule="auto"/>
-        <w:contextualSpacing/>
-      </w:pPr>
-      <w:r>
-        <w:t>Every Wednesday through Feb 28</w:t>
-      </w:r>
-    </w:p>
-    <w:p>
-      <w:pPr>
-        <w:spacing w:line="240" w:lineRule="auto"/>
-        <w:contextualSpacing/>
-      </w:pPr>
-      <w:r>
-        <w:t>4:00 PM</w:t>
-      </w:r>
-    </w:p>
-    <w:p>
-      <w:pPr>
-        <w:spacing w:line="240" w:lineRule="auto"/>
-        <w:contextualSpacing/>
-      </w:pPr>
-      <w:r>
-        <w:t>Learn about a contemporary African American artist and create your own masterpiece. For grades 5-12.</w:t>
-      </w:r>
-    </w:p>
-    <w:p>
-      <w:pPr>
-        <w:spacing w:line="240" w:lineRule="auto"/>
-        <w:contextualSpacing/>
-      </w:pPr>
-    </w:p>
-    <w:p>
-      <w:pPr>
-        <w:spacing w:line="240" w:lineRule="auto"/>
-        <w:contextualSpacing/>
-      </w:pPr>
-      <w:r>
-        <w:t>Music Production</w:t>
-      </w:r>
-    </w:p>
-    <w:p>
-      <w:pPr>
-        <w:spacing w:line="240" w:lineRule="auto"/>
-        <w:contextualSpacing/>
-      </w:pPr>
-      <w:r>
-        <w:t>Every Thursday when school is in session</w:t>
-      </w:r>
-    </w:p>
-    <w:p>
-      <w:pPr>
-        <w:spacing w:line="240" w:lineRule="auto"/>
-        <w:contextualSpacing/>
-      </w:pPr>
-      <w:r>
-        <w:t>4:30 PM</w:t>
-      </w:r>
-    </w:p>
-    <w:p>
-      <w:pPr>
-        <w:spacing w:line="240" w:lineRule="auto"/>
-        <w:contextualSpacing/>
-      </w:pPr>
-      <w:r>
-        <w:t>Play instruments and learn to make beats and music tracks. For ages 12-18.</w:t>
-      </w:r>
-    </w:p>
-    <w:p>
-      <w:pPr>
-        <w:spacing w:line="240" w:lineRule="auto"/>
-        <w:contextualSpacing/>
-      </w:pPr>
-    </w:p>
-    <w:p>
-      <w:pPr>
-        <w:spacing w:line="240" w:lineRule="auto"/>
-        <w:contextualSpacing/>
-      </w:pPr>
-      <w:r>
-        <w:t>Teen Tech Lab</w:t>
-      </w:r>
-    </w:p>
-    <w:p>
-      <w:pPr>
-        <w:spacing w:line="240" w:lineRule="auto"/>
-        <w:contextualSpacing/>
-      </w:pPr>
-      <w:r>
-        <w:t>Every other Friday when school is in session.</w:t>
-      </w:r>
-    </w:p>
-    <w:p>
-      <w:pPr>
-        <w:spacing w:line="240" w:lineRule="auto"/>
-        <w:contextualSpacing/>
-      </w:pPr>
-      <w:r>
-        <w:t>3:00 PM</w:t>
-      </w:r>
-    </w:p>
-    <w:p>
-      <w:pPr>
-        <w:spacing w:line="240" w:lineRule="auto"/>
-        <w:contextualSpacing/>
-      </w:pPr>
-      <w:r>
-        <w:t>Teens work with a Studio NPL mentor on innovative technology projects including music, video, photography, design, textiles, and more. Projects vary each week. For ages 12-18.</w:t>
-      </w:r>
-    </w:p>
-    <w:p>
-      <w:pPr>
-        <w:spacing w:line="240" w:lineRule="auto"/>
-        <w:contextualSpacing/>
-      </w:pPr>
-    </w:p>
-    <w:p>
-      <w:pPr>
-        <w:spacing w:line="240" w:lineRule="auto"/>
-        <w:contextualSpacing/>
-      </w:pPr>
-      <w:r>
-        <w:t>Strangest Things: Tabletop Gaming</w:t>
-      </w:r>
-    </w:p>
-    <w:p>
-      <w:pPr>
-        <w:spacing w:line="240" w:lineRule="auto"/>
-        <w:contextualSpacing/>
-      </w:pPr>
-      <w:r>
-        <w:t>Saturdays, Dec 16, Jan 27, and Feb 24</w:t>
-      </w:r>
-    </w:p>
-    <w:p>
-      <w:pPr>
-        <w:spacing w:line="240" w:lineRule="auto"/>
-        <w:contextualSpacing/>
-      </w:pPr>
-      <w:r>
-        <w:t>12:00 AM</w:t>
-      </w:r>
-    </w:p>
-    <w:p>
-      <w:pPr>
-        <w:spacing w:line="240" w:lineRule="auto"/>
-        <w:contextualSpacing/>
-      </w:pPr>
-      <w:r>
-        <w:lastRenderedPageBreak/>
-        <w:t xml:space="preserve">Come to the library and play all your favorite tabletop games! BYOG (bring your own games) or play the games on demo from NPL. Any game from Settlers of </w:t>
-      </w:r>
-      <w:proofErr w:type="spellStart"/>
-      <w:r>
-        <w:t>Catan</w:t>
-      </w:r>
-      <w:proofErr w:type="spellEnd"/>
-      <w:r>
-        <w:t xml:space="preserve"> to Dungeons and Dragons: any card game, board game, role-playing game is accepted. We'll have snacks and sci-fi movies available all day. Show up anytime with your friends and family, or come and join a group! All are welcome at our table(s). For ages 12 and up.</w:t>
-      </w:r>
-    </w:p>
-    <w:p>
-      <w:pPr>
-        <w:spacing w:line="240" w:lineRule="auto"/>
-        <w:contextualSpacing/>
-      </w:pPr>
-    </w:p>
-    <w:p>
-      <w:pPr>
-        <w:spacing w:line="240" w:lineRule="auto"/>
-        <w:contextualSpacing/>
-      </w:pPr>
-      <w:r>
-        <w:t>Felt Food Craft</w:t>
-      </w:r>
-    </w:p>
-    <w:p>
-      <w:pPr>
-        <w:spacing w:line="240" w:lineRule="auto"/>
-        <w:contextualSpacing/>
-      </w:pPr>
-      <w:r>
-        <w:t>Thursday, Jan 4</w:t>
-      </w:r>
-    </w:p>
-    <w:p>
-      <w:pPr>
-        <w:spacing w:line="240" w:lineRule="auto"/>
-        <w:contextualSpacing/>
-      </w:pPr>
-      <w:r>
-        <w:t>4:00 PM</w:t>
-      </w:r>
-    </w:p>
-    <w:p>
-      <w:pPr>
-        <w:spacing w:line="240" w:lineRule="auto"/>
-        <w:contextualSpacing/>
-      </w:pPr>
-      <w:r>
-        <w:t>Come craft your favorite food out of felt and learn about Americans experiencing hunger. For grades 5-12.</w:t>
-      </w:r>
-    </w:p>
-    <w:p>
-      <w:pPr>
-        <w:spacing w:line="240" w:lineRule="auto"/>
-        <w:contextualSpacing/>
-      </w:pPr>
-    </w:p>
-    <w:p>
-      <w:pPr>
-        <w:spacing w:line="240" w:lineRule="auto"/>
-        <w:contextualSpacing/>
-      </w:pPr>
-      <w:r>
-        <w:t>Food Desert Craft</w:t>
-      </w:r>
-    </w:p>
-    <w:p>
-      <w:pPr>
-        <w:spacing w:line="240" w:lineRule="auto"/>
-        <w:contextualSpacing/>
-      </w:pPr>
-      <w:r>
-        <w:t>Monday, Jan 8</w:t>
-      </w:r>
-    </w:p>
-    <w:p>
-      <w:pPr>
-        <w:spacing w:line="240" w:lineRule="auto"/>
-        <w:contextualSpacing/>
-      </w:pPr>
-      <w:r>
-        <w:t>4:00 PM</w:t>
-      </w:r>
-    </w:p>
-    <w:p>
-      <w:pPr>
-        <w:spacing w:line="240" w:lineRule="auto"/>
-        <w:contextualSpacing/>
-      </w:pPr>
-      <w:r>
-        <w:t xml:space="preserve">What is a food desert? Make a </w:t>
-      </w:r>
-      <w:proofErr w:type="spellStart"/>
-      <w:r>
-        <w:t>punny</w:t>
-      </w:r>
-      <w:proofErr w:type="spellEnd"/>
-      <w:r>
-        <w:t xml:space="preserve"> craft and find out exactly what it means! For grades 5-12.</w:t>
-      </w:r>
-    </w:p>
-    <w:p>
-      <w:pPr>
-        <w:spacing w:line="240" w:lineRule="auto"/>
-        <w:contextualSpacing/>
-      </w:pPr>
-    </w:p>
-    <w:p>
-      <w:pPr>
-        <w:spacing w:line="240" w:lineRule="auto"/>
-        <w:contextualSpacing/>
-      </w:pPr>
-      <w:r>
-        <w:t>Tin Can Bank Craft</w:t>
-      </w:r>
-    </w:p>
-    <w:p>
-      <w:pPr>
-        <w:spacing w:line="240" w:lineRule="auto"/>
-        <w:contextualSpacing/>
-      </w:pPr>
-      <w:r>
-        <w:t>Thursday, Jan 18</w:t>
-      </w:r>
-    </w:p>
-    <w:p>
-      <w:pPr>
-        <w:spacing w:line="240" w:lineRule="auto"/>
-        <w:contextualSpacing/>
-      </w:pPr>
-      <w:r>
-        <w:t>4:00 PM</w:t>
-      </w:r>
-    </w:p>
-    <w:p>
-      <w:pPr>
-        <w:spacing w:line="240" w:lineRule="auto"/>
-        <w:contextualSpacing/>
-      </w:pPr>
-      <w:r>
-        <w:t>Create a bank out of a tin can. Take it home and use it to save money to donate to our neighbors experiencing hunger. For grades 5-12.</w:t>
-      </w:r>
-    </w:p>
-    <w:p>
-      <w:pPr>
-        <w:spacing w:line="240" w:lineRule="auto"/>
-        <w:contextualSpacing/>
-      </w:pPr>
-    </w:p>
-    <w:p>
-      <w:pPr>
-        <w:spacing w:line="240" w:lineRule="auto"/>
-        <w:contextualSpacing/>
-      </w:pPr>
-      <w:r>
-        <w:t>Create Your Own Mini Notebooks</w:t>
-      </w:r>
-    </w:p>
-    <w:p>
-      <w:pPr>
-        <w:spacing w:line="240" w:lineRule="auto"/>
-        <w:contextualSpacing/>
-      </w:pPr>
-      <w:r>
-        <w:t>Monday, Feb 5</w:t>
-      </w:r>
-    </w:p>
-    <w:p>
-      <w:pPr>
-        <w:spacing w:line="240" w:lineRule="auto"/>
-        <w:contextualSpacing/>
-      </w:pPr>
-      <w:r>
-        <w:t>4:00 PM</w:t>
-      </w:r>
-    </w:p>
-    <w:p>
-      <w:pPr>
-        <w:spacing w:line="240" w:lineRule="auto"/>
-        <w:contextualSpacing/>
-      </w:pPr>
-      <w:r>
-        <w:t>Do you need a place to record your innermost thoughts? Come create a mini notebook and learn about some famous African American authors. For grades 5-12.</w:t>
-      </w:r>
-    </w:p>
-    <w:p>
-      <w:pPr>
-        <w:spacing w:line="240" w:lineRule="auto"/>
-        <w:contextualSpacing/>
-      </w:pPr>
-    </w:p>
-    <w:p>
-      <w:pPr>
-        <w:spacing w:line="240" w:lineRule="auto"/>
-        <w:contextualSpacing/>
-      </w:pPr>
-      <w:r>
-        <w:t>Celebrate American Heart Month</w:t>
-      </w:r>
-    </w:p>
-    <w:p>
-      <w:pPr>
-        <w:spacing w:line="240" w:lineRule="auto"/>
-        <w:contextualSpacing/>
-      </w:pPr>
-      <w:r>
-        <w:t>Monday, Feb 26</w:t>
-      </w:r>
-    </w:p>
-    <w:p>
-      <w:pPr>
-        <w:spacing w:line="240" w:lineRule="auto"/>
-        <w:contextualSpacing/>
-      </w:pPr>
-      <w:r>
-        <w:t>4:00 PM</w:t>
-      </w:r>
-    </w:p>
-    <w:p>
-      <w:pPr>
-        <w:spacing w:line="240" w:lineRule="auto"/>
-        <w:contextualSpacing/>
-      </w:pPr>
-      <w:r>
-        <w:t>Did you know that February is also American Heart Month? Help spread awareness about heart disease with this heart-related craft. For grades 5-12.</w:t>
-      </w:r>
-    </w:p>
-    <w:p>
-      <w:pPr>
-        <w:spacing w:line="240" w:lineRule="auto"/>
-        <w:contextualSpacing/>
-      </w:pPr>
-    </w:p>
-    <w:p>
-      <w:pPr>
-        <w:spacing w:line="240" w:lineRule="auto"/>
-        <w:contextualSpacing/>
-      </w:pPr>
-      <w:r>
-        <w:t>ADULTS</w:t>
-      </w:r>
-    </w:p>
-    <w:p>
-      <w:pPr>
-        <w:spacing w:line="240" w:lineRule="auto"/>
-        <w:contextualSpacing/>
-      </w:pPr>
-    </w:p>
-    <w:p>
-      <w:pPr>
-        <w:spacing w:line="240" w:lineRule="auto"/>
-        <w:contextualSpacing/>
-      </w:pPr>
-      <w:r>
-        <w:t>Gentle Yoga</w:t>
-      </w:r>
-    </w:p>
-    <w:p>
-      <w:pPr>
-        <w:spacing w:line="240" w:lineRule="auto"/>
-        <w:contextualSpacing/>
-      </w:pPr>
-      <w:r>
-        <w:t>Every Wednesday</w:t>
-      </w:r>
-    </w:p>
-    <w:p>
-      <w:pPr>
-        <w:spacing w:line="240" w:lineRule="auto"/>
-        <w:contextualSpacing/>
-      </w:pPr>
-      <w:r>
-        <w:t>4:30 PM</w:t>
-      </w:r>
-    </w:p>
-    <w:p>
-      <w:pPr>
-        <w:spacing w:line="240" w:lineRule="auto"/>
-        <w:contextualSpacing/>
-      </w:pPr>
-      <w:r>
-        <w:t>Stretch, strengthen, balance, breathe, laugh, and relax with certified yoga instructors. No experience necessary. You must be able to move from standing to the floor repeatedly without assistance. Bring your own mat/other yoga equipment. Mature children ages 11 and older may join in with a parent-signed waiver. If you are pregnant and new to yoga, we recommend you find a prenatal class instead.</w:t>
-      </w:r>
-    </w:p>
-    <w:p>
-      <w:pPr>
-        <w:spacing w:line="240" w:lineRule="auto"/>
-        <w:contextualSpacing/>
-      </w:pPr>
-    </w:p>
-    <w:p>
-      <w:pPr>
-        <w:spacing w:line="240" w:lineRule="auto"/>
-        <w:contextualSpacing/>
-      </w:pPr>
-      <w:r>
-        <w:t xml:space="preserve">Novel Conversations: The Stranger in the Woods, by Michael </w:t>
-      </w:r>
-      <w:proofErr w:type="spellStart"/>
-      <w:r>
-        <w:t>Finkel</w:t>
-      </w:r>
-      <w:proofErr w:type="spellEnd"/>
-    </w:p>
-    <w:p>
-      <w:pPr>
-        <w:spacing w:line="240" w:lineRule="auto"/>
-        <w:contextualSpacing/>
-      </w:pPr>
-      <w:r>
-        <w:t>Every 2nd Thursday</w:t>
-      </w:r>
-    </w:p>
-    <w:p>
-      <w:pPr>
-        <w:spacing w:line="240" w:lineRule="auto"/>
-        <w:contextualSpacing/>
-      </w:pPr>
-      <w:r>
-        <w:t>6:00 PM</w:t>
-      </w:r>
-    </w:p>
-    <w:p>
-      <w:pPr>
-        <w:spacing w:line="240" w:lineRule="auto"/>
-        <w:contextualSpacing/>
-      </w:pPr>
-      <w:r>
-        <w:lastRenderedPageBreak/>
-        <w:t>Join us for lively book discussions.</w:t>
-      </w:r>
-    </w:p>
-    <w:p>
-      <w:pPr>
-        <w:spacing w:line="240" w:lineRule="auto"/>
-        <w:contextualSpacing/>
-      </w:pPr>
-    </w:p>
-    <w:p>
-      <w:pPr>
-        <w:spacing w:line="240" w:lineRule="auto"/>
-        <w:contextualSpacing/>
-      </w:pPr>
-      <w:r>
-        <w:t xml:space="preserve">Dec: American Heiress: The Wild Saga of the Kidnapping, Crimes and Trial of Patty Hearst, by Jeffrey </w:t>
-      </w:r>
-      <w:proofErr w:type="spellStart"/>
-      <w:r>
-        <w:t>Toobin</w:t>
-      </w:r>
-      <w:proofErr w:type="spellEnd"/>
-    </w:p>
-    <w:p>
-      <w:pPr>
-        <w:spacing w:line="240" w:lineRule="auto"/>
-        <w:contextualSpacing/>
-      </w:pPr>
-      <w:r>
-        <w:t>Jan: Dear Mr. M, by Herman Koch</w:t>
-      </w:r>
-    </w:p>
-    <w:p>
-      <w:pPr>
-        <w:spacing w:line="240" w:lineRule="auto"/>
-        <w:contextualSpacing/>
-      </w:pPr>
-      <w:r>
-        <w:t xml:space="preserve">Feb: The Stranger in the Woods: The Extraordinary Story of the Last True Hermit, by Michael </w:t>
-      </w:r>
-      <w:proofErr w:type="spellStart"/>
-      <w:r>
-        <w:t>Finkel</w:t>
-      </w:r>
-      <w:proofErr w:type="spellEnd"/>
-    </w:p>
-    <w:p>
-      <w:pPr>
-        <w:spacing w:line="240" w:lineRule="auto"/>
-        <w:contextualSpacing/>
-      </w:pPr>
-    </w:p>
-    <w:p>
-      <w:pPr>
-        <w:spacing w:line="240" w:lineRule="auto"/>
-        <w:contextualSpacing/>
-      </w:pPr>
-      <w:r>
-        <w:t>Scrabble Group</w:t>
-      </w:r>
-    </w:p>
-    <w:p>
-      <w:pPr>
-        <w:spacing w:line="240" w:lineRule="auto"/>
-        <w:contextualSpacing/>
-      </w:pPr>
-      <w:r>
-        <w:t>Every Thursday</w:t>
-      </w:r>
-    </w:p>
-    <w:p>
-      <w:pPr>
-        <w:spacing w:line="240" w:lineRule="auto"/>
-        <w:contextualSpacing/>
-      </w:pPr>
-      <w:r>
-        <w:t>1:30 PM</w:t>
-      </w:r>
-    </w:p>
-    <w:p>
-      <w:pPr>
-        <w:spacing w:line="240" w:lineRule="auto"/>
-        <w:contextualSpacing/>
-      </w:pPr>
-      <w:r>
-        <w:t>Play Scrabble the old-fashioned way - on a board! All skill levels are welcomed. Bring your board if you have one.</w:t>
-      </w:r>
-    </w:p>
-    <w:p>
-      <w:pPr>
-        <w:spacing w:line="240" w:lineRule="auto"/>
-        <w:contextualSpacing/>
-      </w:pPr>
-    </w:p>
-    <w:p>
-      <w:pPr>
-        <w:spacing w:line="240" w:lineRule="auto"/>
-        <w:contextualSpacing/>
-      </w:pPr>
-      <w:proofErr w:type="spellStart"/>
-      <w:r>
-        <w:t>BellyTone</w:t>
-      </w:r>
-      <w:proofErr w:type="spellEnd"/>
-      <w:r>
-        <w:t>(c) Bone-Building Toning</w:t>
-      </w:r>
-    </w:p>
-    <w:p>
-      <w:pPr>
-        <w:spacing w:line="240" w:lineRule="auto"/>
-        <w:contextualSpacing/>
-      </w:pPr>
-      <w:r>
-        <w:t>Every Thursday</w:t>
-      </w:r>
-    </w:p>
-    <w:p>
-      <w:pPr>
-        <w:spacing w:line="240" w:lineRule="auto"/>
-        <w:contextualSpacing/>
-      </w:pPr>
-      <w:r>
-        <w:t>6:00 PM</w:t>
-      </w:r>
-    </w:p>
-    <w:p>
-      <w:pPr>
-        <w:spacing w:line="240" w:lineRule="auto"/>
-        <w:contextualSpacing/>
-      </w:pPr>
-      <w:proofErr w:type="spellStart"/>
-      <w:r>
-        <w:t>BellyTone</w:t>
-      </w:r>
-      <w:proofErr w:type="spellEnd"/>
-      <w:r>
-        <w:t>(c) is a freshly unique method of toning the total core and the entire body with no stress to joints. The class includes extended floor work so participants must be able to move freely without assistance. Bring a mat and a set of very light hand weights. Mature children ages 11 and older are welcomed to participate with a parent-signed waiver.</w:t>
-      </w:r>
-    </w:p>
-    <w:p>
-      <w:pPr>
-        <w:spacing w:line="240" w:lineRule="auto"/>
-        <w:contextualSpacing/>
-      </w:pPr>
-    </w:p>
-    <w:p>
-      <w:pPr>
-        <w:spacing w:line="240" w:lineRule="auto"/>
-        <w:contextualSpacing/>
-      </w:pPr>
-      <w:r>
-        <w:t>Health Insurance Sign Ups</w:t>
-      </w:r>
-    </w:p>
-    <w:p>
-      <w:pPr>
-        <w:spacing w:line="240" w:lineRule="auto"/>
-        <w:contextualSpacing/>
-      </w:pPr>
-      <w:r>
-        <w:t>Every Friday through Dec 15</w:t>
-      </w:r>
-    </w:p>
-    <w:p>
-      <w:pPr>
-        <w:spacing w:line="240" w:lineRule="auto"/>
-        <w:contextualSpacing/>
-      </w:pPr>
-      <w:r>
-        <w:t>11:00 AM</w:t>
-      </w:r>
-    </w:p>
-    <w:p>
-      <w:pPr>
-        <w:spacing w:line="240" w:lineRule="auto"/>
-        <w:contextualSpacing/>
-      </w:pPr>
-      <w:r>
-        <w:t>A certified healthcare navigator will help you register for health insurance for 2018. Get free, personal assistance during the Marketplace open enrollment period, Nov 1 - Dec 15.</w:t>
-      </w:r>
-    </w:p>
-    <w:p>
-      <w:pPr>
-        <w:spacing w:line="240" w:lineRule="auto"/>
-        <w:contextualSpacing/>
-      </w:pPr>
-    </w:p>
-    <w:p>
-      <w:pPr>
-        <w:spacing w:line="240" w:lineRule="auto"/>
-        <w:contextualSpacing/>
-      </w:pPr>
-      <w:r>
-        <w:t xml:space="preserve">The healthcare navigator will help you enroll in an insurance plan, answer your questions, or help you apply for </w:t>
-      </w:r>
-      <w:proofErr w:type="spellStart"/>
-      <w:r>
-        <w:t>TennCare</w:t>
-      </w:r>
-      <w:proofErr w:type="spellEnd"/>
-      <w:r>
-        <w:t>. The navigator does not represent any insurance company and receives no commission.</w:t>
-      </w:r>
-    </w:p>
-    <w:p>
-      <w:pPr>
-        <w:spacing w:line="240" w:lineRule="auto"/>
-        <w:contextualSpacing/>
-      </w:pPr>
-    </w:p>
-    <w:p>
-      <w:pPr>
-        <w:spacing w:line="240" w:lineRule="auto"/>
-        <w:contextualSpacing/>
-      </w:pPr>
-      <w:r>
-        <w:t>Make an appointment by calling (844) 644-5443 or going to www.getcoveredtenn.org Walk-ins also welcome.</w:t>
-      </w:r>
-    </w:p>
-    <w:p>
-      <w:pPr>
-        <w:spacing w:line="240" w:lineRule="auto"/>
-        <w:contextualSpacing/>
-      </w:pPr>
-    </w:p>
-    <w:p>
-      <w:pPr>
-        <w:spacing w:line="240" w:lineRule="auto"/>
-        <w:contextualSpacing/>
-      </w:pPr>
-      <w:r>
-        <w:t>Friends of the Bellevue Branch Library Meeting</w:t>
-      </w:r>
-    </w:p>
-    <w:p>
-      <w:pPr>
-        <w:spacing w:line="240" w:lineRule="auto"/>
-        <w:contextualSpacing/>
-      </w:pPr>
-      <w:r>
-        <w:t>Every 2nd Saturday</w:t>
-      </w:r>
-    </w:p>
-    <w:p>
-      <w:pPr>
-        <w:spacing w:line="240" w:lineRule="auto"/>
-        <w:contextualSpacing/>
-      </w:pPr>
-      <w:r>
-        <w:t>10:15 AM</w:t>
-      </w:r>
-    </w:p>
-    <w:p>
-      <w:pPr>
-        <w:spacing w:line="240" w:lineRule="auto"/>
-        <w:contextualSpacing/>
-      </w:pPr>
-      <w:r>
-        <w:t>Find out how you can get involved with fundraising and supporting the Bellevue Branch! New members are always welcome.</w:t>
-      </w:r>
-    </w:p>
-    <w:p>
-      <w:pPr>
-        <w:spacing w:line="240" w:lineRule="auto"/>
-        <w:contextualSpacing/>
-      </w:pPr>
-    </w:p>
-    <w:p>
-      <w:pPr>
-        <w:spacing w:line="240" w:lineRule="auto"/>
-        <w:contextualSpacing/>
-      </w:pPr>
-      <w:r>
-        <w:t>Songwriters Group</w:t>
-      </w:r>
-    </w:p>
-    <w:p>
-      <w:pPr>
-        <w:spacing w:line="240" w:lineRule="auto"/>
-        <w:contextualSpacing/>
-      </w:pPr>
-      <w:r>
-        <w:t>Every 3rd Saturday</w:t>
-      </w:r>
-    </w:p>
-    <w:p>
-      <w:pPr>
-        <w:spacing w:line="240" w:lineRule="auto"/>
-        <w:contextualSpacing/>
-      </w:pPr>
-      <w:r>
-        <w:t>11:00 AM</w:t>
-      </w:r>
-    </w:p>
-    <w:p>
-      <w:pPr>
-        <w:spacing w:line="240" w:lineRule="auto"/>
-        <w:contextualSpacing/>
-      </w:pPr>
-      <w:r>
-        <w:t>Are you a songwriter looking for an ear? Join our songwriters group! Bring your song, lyric sheets, and a device to play your song for the group. Works in progress or final demos are welcome. For more information about this group, contact ninapacent@bellsouth.net.</w:t>
-      </w:r>
-    </w:p>
-    <w:p>
-      <w:pPr>
-        <w:spacing w:line="240" w:lineRule="auto"/>
-        <w:contextualSpacing/>
-      </w:pPr>
-    </w:p>
-    <w:p>
-      <w:pPr>
-        <w:spacing w:line="240" w:lineRule="auto"/>
-        <w:contextualSpacing/>
-      </w:pPr>
-      <w:r>
-        <w:t>Books and Brews</w:t>
-      </w:r>
-    </w:p>
-    <w:p>
-      <w:pPr>
-        <w:spacing w:line="240" w:lineRule="auto"/>
-        <w:contextualSpacing/>
-      </w:pPr>
-      <w:r>
-        <w:lastRenderedPageBreak/>
-        <w:t>Every last Saturday</w:t>
-      </w:r>
-    </w:p>
-    <w:p>
-      <w:pPr>
-        <w:spacing w:line="240" w:lineRule="auto"/>
-        <w:contextualSpacing/>
-      </w:pPr>
-      <w:r>
-        <w:t>11:00 AM</w:t>
-      </w:r>
-    </w:p>
-    <w:p>
-      <w:pPr>
-        <w:spacing w:line="240" w:lineRule="auto"/>
-        <w:contextualSpacing/>
-      </w:pPr>
-      <w:r>
-        <w:t>Join us for book discussions at Black Abbey Brewery. To join the e-mail list, contact andrew.palmer@nashville.gov.</w:t>
-      </w:r>
-    </w:p>
-    <w:p>
-      <w:pPr>
-        <w:spacing w:line="240" w:lineRule="auto"/>
-        <w:contextualSpacing/>
-      </w:pPr>
-    </w:p>
-    <w:p>
-      <w:pPr>
-        <w:spacing w:line="240" w:lineRule="auto"/>
-        <w:contextualSpacing/>
-      </w:pPr>
-      <w:r>
-        <w:t xml:space="preserve">Dec 30: The Strange Library by </w:t>
-      </w:r>
-      <w:proofErr w:type="spellStart"/>
-      <w:r>
-        <w:t>Haruki</w:t>
-      </w:r>
-      <w:proofErr w:type="spellEnd"/>
-      <w:r>
-        <w:t xml:space="preserve"> Murakami</w:t>
-      </w:r>
-    </w:p>
-    <w:p>
-      <w:pPr>
-        <w:spacing w:line="240" w:lineRule="auto"/>
-        <w:contextualSpacing/>
-      </w:pPr>
-      <w:r>
-        <w:t xml:space="preserve">Jan 27: Persepolis by </w:t>
-      </w:r>
-      <w:proofErr w:type="spellStart"/>
-      <w:r>
-        <w:t>Marjane</w:t>
-      </w:r>
-      <w:proofErr w:type="spellEnd"/>
-      <w:r>
-        <w:t xml:space="preserve"> </w:t>
-      </w:r>
-      <w:proofErr w:type="spellStart"/>
-      <w:r>
-        <w:t>Satrapi</w:t>
-      </w:r>
-      <w:proofErr w:type="spellEnd"/>
-    </w:p>
-    <w:p>
-      <w:pPr>
-        <w:spacing w:line="240" w:lineRule="auto"/>
-        <w:contextualSpacing/>
-      </w:pPr>
-      <w:r>
-        <w:t xml:space="preserve">Feb 24: A Wrinkle in Time by Madeleine </w:t>
-      </w:r>
-      <w:proofErr w:type="spellStart"/>
-      <w:r>
-        <w:t>L'Engle</w:t>
-      </w:r>
-      <w:proofErr w:type="spellEnd"/>
-    </w:p>
-    <w:p>
-      <w:pPr>
-        <w:spacing w:line="240" w:lineRule="auto"/>
-        <w:contextualSpacing/>
-      </w:pPr>
-    </w:p>
-    <w:p>
-      <w:pPr>
-        <w:spacing w:line="240" w:lineRule="auto"/>
-        <w:contextualSpacing/>
-      </w:pPr>
-      <w:r>
-        <w:t>Bellevue Chess Club</w:t>
-      </w:r>
-    </w:p>
-    <w:p>
-      <w:pPr>
-        <w:spacing w:line="240" w:lineRule="auto"/>
-        <w:contextualSpacing/>
-      </w:pPr>
-      <w:r>
-        <w:t>Every last Saturday</w:t>
-      </w:r>
-    </w:p>
-    <w:p>
-      <w:pPr>
-        <w:spacing w:line="240" w:lineRule="auto"/>
-        <w:contextualSpacing/>
-      </w:pPr>
-      <w:r>
-        <w:t>1:00 PM</w:t>
-      </w:r>
-    </w:p>
-    <w:p>
-      <w:pPr>
-        <w:spacing w:line="240" w:lineRule="auto"/>
-        <w:contextualSpacing/>
-      </w:pPr>
-      <w:r>
-        <w:t>Sharpen your chess skills or just learn how to play. All ages and skill levels welcomed.</w:t>
-      </w:r>
-    </w:p>
-    <w:p>
-      <w:pPr>
-        <w:spacing w:line="240" w:lineRule="auto"/>
-        <w:contextualSpacing/>
-      </w:pPr>
-    </w:p>
-    <w:p>
-      <w:pPr>
-        <w:spacing w:line="240" w:lineRule="auto"/>
-        <w:contextualSpacing/>
-      </w:pPr>
-      <w:r>
-        <w:t>Film as Art</w:t>
-      </w:r>
-    </w:p>
-    <w:p>
-      <w:pPr>
-        <w:spacing w:line="240" w:lineRule="auto"/>
-        <w:contextualSpacing/>
-      </w:pPr>
-      <w:r>
-        <w:t>Saturdays, Dec 2, Jan 13, and Feb 10</w:t>
-      </w:r>
-    </w:p>
-    <w:p>
-      <w:pPr>
-        <w:spacing w:line="240" w:lineRule="auto"/>
-        <w:contextualSpacing/>
-      </w:pPr>
-      <w:r>
-        <w:t>2:30 PM</w:t>
-      </w:r>
-    </w:p>
-    <w:p>
-      <w:pPr>
-        <w:spacing w:line="240" w:lineRule="auto"/>
-        <w:contextualSpacing/>
-      </w:pPr>
-      <w:r>
-        <w:t>Want to deepen your knowledge of film? Join us as we watch films through the lens of art. Refreshments will be served and a brief discussion will be held after the screening.</w:t>
-      </w:r>
-    </w:p>
-    <w:p>
-      <w:pPr>
-        <w:spacing w:line="240" w:lineRule="auto"/>
-        <w:contextualSpacing/>
-      </w:pPr>
-      <w:r>
-        <w:t>Dec 2: Moonrise Kingdom</w:t>
-      </w:r>
-    </w:p>
-    <w:p>
-      <w:pPr>
-        <w:spacing w:line="240" w:lineRule="auto"/>
-        <w:contextualSpacing/>
-      </w:pPr>
-      <w:r>
-        <w:t>Jan 13: Brick</w:t>
-      </w:r>
-    </w:p>
-    <w:p>
-      <w:pPr>
-        <w:spacing w:line="240" w:lineRule="auto"/>
-        <w:contextualSpacing/>
-      </w:pPr>
-      <w:r>
-        <w:t>Feb 10: The Untouchables</w:t>
-      </w:r>
-    </w:p>
-    <w:p>
-      <w:pPr>
-        <w:spacing w:line="240" w:lineRule="auto"/>
-        <w:contextualSpacing/>
-      </w:pPr>
-    </w:p>
-    <w:p>
-      <w:pPr>
-        <w:spacing w:line="240" w:lineRule="auto"/>
-        <w:contextualSpacing/>
-      </w:pPr>
-      <w:r>
-        <w:t>Strangest Things: Tabletop Gaming</w:t>
-      </w:r>
-    </w:p>
-    <w:p>
-      <w:pPr>
-        <w:spacing w:line="240" w:lineRule="auto"/>
-        <w:contextualSpacing/>
-      </w:pPr>
-      <w:r>
-        <w:t>Saturdays, Dec 16, Jan 27, and Feb 24</w:t>
-      </w:r>
-    </w:p>
-    <w:p>
-      <w:pPr>
-        <w:spacing w:line="240" w:lineRule="auto"/>
-        <w:contextualSpacing/>
-      </w:pPr>
-      <w:r>
-        <w:t>12:00 AM</w:t>
-      </w:r>
-    </w:p>
-    <w:p>
-      <w:pPr>
-        <w:spacing w:line="240" w:lineRule="auto"/>
-        <w:contextualSpacing/>
-      </w:pPr>
-      <w:r>
-        <w:t xml:space="preserve">Come to the library and play all your favorite tabletop games! BYOG (bring your own games) or play the games on demo from NPL. Any game from Settlers of </w:t>
-      </w:r>
-      <w:proofErr w:type="spellStart"/>
-      <w:r>
-        <w:t>Catan</w:t>
-      </w:r>
-      <w:proofErr w:type="spellEnd"/>
-      <w:r>
-        <w:t xml:space="preserve"> to Dungeons and Dragons: any card game, board game, role-playing game is accepted. We'll have snacks and sci-fi movies available all day. Show up anytime with your friends and family, or come and join a group! All are welcome at our table(s). For ages 12 and up.</w:t>
-      </w:r>
-    </w:p>
-    <w:p>
-      <w:pPr>
-        <w:spacing w:line="240" w:lineRule="auto"/>
-        <w:contextualSpacing/>
-      </w:pPr>
-    </w:p>
-    <w:p>
-      <w:pPr>
-        <w:spacing w:line="240" w:lineRule="auto"/>
-        <w:contextualSpacing/>
-      </w:pPr>
-      <w:r>
-        <w:t>Sign Up for Health Insurance</w:t>
-      </w:r>
-    </w:p>
-    <w:p>
-      <w:pPr>
-        <w:spacing w:line="240" w:lineRule="auto"/>
-        <w:contextualSpacing/>
-      </w:pPr>
-      <w:r>
-        <w:t>Every Sunday through Dec 15</w:t>
-      </w:r>
-    </w:p>
-    <w:p>
-      <w:pPr>
-        <w:spacing w:line="240" w:lineRule="auto"/>
-        <w:contextualSpacing/>
-      </w:pPr>
-      <w:r>
-        <w:t>2:00 PM</w:t>
-      </w:r>
-    </w:p>
-    <w:p>
-      <w:pPr>
-        <w:spacing w:line="240" w:lineRule="auto"/>
-        <w:contextualSpacing/>
-      </w:pPr>
-      <w:r>
-        <w:t>A certified healthcare navigator will help you register for health insurance for 2018. Get free, personal assistance during the Marketplace open enrollment period, Nov 1 - Dec 15.</w:t>
-      </w:r>
-    </w:p>
-    <w:p>
-      <w:pPr>
-        <w:spacing w:line="240" w:lineRule="auto"/>
-        <w:contextualSpacing/>
-      </w:pPr>
-    </w:p>
-    <w:p>
-      <w:pPr>
-        <w:spacing w:line="240" w:lineRule="auto"/>
-        <w:contextualSpacing/>
-      </w:pPr>
-      <w:r>
-        <w:t xml:space="preserve">The healthcare navigator will help you enroll in an insurance plan, answer your questions, or help you apply for </w:t>
-      </w:r>
-      <w:proofErr w:type="spellStart"/>
-      <w:r>
-        <w:t>TennCare</w:t>
-      </w:r>
-      <w:proofErr w:type="spellEnd"/>
-      <w:r>
-        <w:t>. The navigator does not represent any insurance company and receives no commission.</w:t>
-      </w:r>
-    </w:p>
-    <w:p>
-      <w:pPr>
-        <w:spacing w:line="240" w:lineRule="auto"/>
-        <w:contextualSpacing/>
-      </w:pPr>
-    </w:p>
-    <w:p>
-      <w:pPr>
-        <w:spacing w:line="240" w:lineRule="auto"/>
-        <w:contextualSpacing/>
-      </w:pPr>
-      <w:r>
-        <w:t>Make an appointment by calling (844) 644-5443 or going to www.getcoveredtenn.org Walk-ins also welcome.</w:t>
-      </w:r>
-    </w:p>
-    <w:p>
-      <w:pPr>
-        <w:spacing w:line="240" w:lineRule="auto"/>
-        <w:contextualSpacing/>
-      </w:pPr>
-    </w:p>
-    <w:p>
-      <w:pPr>
-        <w:spacing w:line="240" w:lineRule="auto"/>
-        <w:contextualSpacing/>
-      </w:pPr>
-      <w:r>
-        <w:t>Juicing for the New Year</w:t>
-      </w:r>
-    </w:p>
-    <w:p>
-      <w:pPr>
-        <w:spacing w:line="240" w:lineRule="auto"/>
-        <w:contextualSpacing/>
-      </w:pPr>
-      <w:r>
-        <w:t>Tuesday, Jan 9</w:t>
-      </w:r>
-    </w:p>
-    <w:p>
-      <w:pPr>
-        <w:spacing w:line="240" w:lineRule="auto"/>
-        <w:contextualSpacing/>
-      </w:pPr>
-      <w:r>
-        <w:t>5:30 PM</w:t>
-      </w:r>
-    </w:p>
-    <w:p>
-      <w:pPr>
-        <w:spacing w:line="240" w:lineRule="auto"/>
-        <w:contextualSpacing/>
-      </w:pPr>
-      <w:r>
-        <w:lastRenderedPageBreak/>
-        <w:t>Juicing is one of the fastest, most convenient ways to maximize your daily nutrient intake. Join Inner-G Juice at the Bellevue Library to learn recipes and tricks that make juicing easy on your time, your budget, and your body. Samples provided!</w:t>
-      </w:r>
-    </w:p>
-    <w:p>
-      <w:pPr>
-        <w:spacing w:line="240" w:lineRule="auto"/>
-        <w:contextualSpacing/>
-      </w:pPr>
-    </w:p>
-    <w:p>
-      <w:pPr>
-        <w:spacing w:line="240" w:lineRule="auto"/>
-        <w:contextualSpacing/>
-      </w:pPr>
-      <w:r>
-        <w:t>Understanding Sugar So You Can Kick the Habit</w:t>
-      </w:r>
-    </w:p>
-    <w:p>
-      <w:pPr>
-        <w:spacing w:line="240" w:lineRule="auto"/>
-        <w:contextualSpacing/>
-      </w:pPr>
-      <w:r>
-        <w:t>Saturday, Jan 13</w:t>
-      </w:r>
-    </w:p>
-    <w:p>
-      <w:pPr>
-        <w:spacing w:line="240" w:lineRule="auto"/>
-        <w:contextualSpacing/>
-      </w:pPr>
-      <w:r>
-        <w:t>10:30 AM</w:t>
-      </w:r>
-    </w:p>
-    <w:p>
-      <w:pPr>
-        <w:spacing w:line="240" w:lineRule="auto"/>
-        <w:contextualSpacing/>
-      </w:pPr>
-      <w:r>
-        <w:t>Have you ever noticed how you feel worse after a sugar crash, or experience problems like dull skin, headaches, elevated stress levels, poor sleep, or weight gain? Join wellness coach Amber Robertson for a workshop about how to manage your sugar cravings without giving up sweets. Rather than denying your sweet tooth, learn how to understand your cravings, discover what sugar is doing to your body, and find creative ways to appease your appetite with healthier sweet options.</w:t>
-      </w:r>
-    </w:p>
-    <w:p>
-      <w:pPr>
-        <w:spacing w:line="240" w:lineRule="auto"/>
-        <w:contextualSpacing/>
-      </w:pPr>
-    </w:p>
-    <w:p>
-      <w:pPr>
-        <w:spacing w:line="240" w:lineRule="auto"/>
-        <w:contextualSpacing/>
-      </w:pPr>
-      <w:r>
-        <w:t>Bellevue Swap Party</w:t>
-      </w:r>
-    </w:p>
-    <w:p>
-      <w:pPr>
-        <w:spacing w:line="240" w:lineRule="auto"/>
-        <w:contextualSpacing/>
-      </w:pPr>
-      <w:r>
-        <w:t>Saturday, Feb 10</w:t>
-      </w:r>
-    </w:p>
-    <w:p>
-      <w:pPr>
-        <w:spacing w:line="240" w:lineRule="auto"/>
-        <w:contextualSpacing/>
-      </w:pPr>
-      <w:r>
-        <w:t>12:00 PM</w:t>
-      </w:r>
-    </w:p>
-    <w:p>
-      <w:pPr>
-        <w:spacing w:line="240" w:lineRule="auto"/>
-        <w:contextualSpacing/>
-      </w:pPr>
-      <w:r>
-        <w:t>Was your New Year's resolution to clean out, organize, and streamline your home? Are you looking to update your wardrobe or home without spending money? Out with the old and in with the new-to-you!</w:t>
-      </w:r>
-    </w:p>
-    <w:p>
-      <w:pPr>
-        <w:spacing w:line="240" w:lineRule="auto"/>
-        <w:contextualSpacing/>
-      </w:pPr>
-    </w:p>
-    <w:p>
-      <w:pPr>
-        <w:spacing w:line="240" w:lineRule="auto"/>
-        <w:contextualSpacing/>
-      </w:pPr>
-      <w:r>
-        <w:t>Bring your clean, gently used clothing, small housewares, and children's toys to share with the community. Bring a tote bag for your new finds. All items will be free. Everything left at the end of the swap will be donated to Goodwill.</w:t>
-      </w:r>
-    </w:p>
-    <w:p>
-      <w:pPr>
-        <w:spacing w:line="240" w:lineRule="auto"/>
-        <w:contextualSpacing/>
-      </w:pPr>
-    </w:p>
-    <w:p>
-      <w:pPr>
-        <w:spacing w:line="240" w:lineRule="auto"/>
-        <w:contextualSpacing/>
-      </w:pPr>
-      <w:r>
-        <w:t>Clothing must be clean and in good condition. All types and sizes are welcome. Housewares and toys must be clean and in working condition with all components.</w:t>
-      </w:r>
-    </w:p>
-    <w:p>
-      <w:pPr>
-        <w:spacing w:line="240" w:lineRule="auto"/>
-        <w:contextualSpacing/>
-      </w:pPr>
-    </w:p>
-    <w:p>
-      <w:pPr>
-        <w:spacing w:line="240" w:lineRule="auto"/>
-        <w:contextualSpacing/>
-      </w:pPr>
-      <w:r>
-        <w:t>BORDEAUX</w:t>
-      </w:r>
-    </w:p>
-    <w:p>
-      <w:pPr>
-        <w:spacing w:line="240" w:lineRule="auto"/>
-        <w:contextualSpacing/>
-      </w:pPr>
-    </w:p>
-    <w:p>
-      <w:pPr>
-        <w:spacing w:line="240" w:lineRule="auto"/>
-        <w:contextualSpacing/>
-      </w:pPr>
-      <w:r>
-        <w:t>CHILDREN</w:t>
-      </w:r>
-    </w:p>
-    <w:p>
-      <w:pPr>
-        <w:spacing w:line="240" w:lineRule="auto"/>
-        <w:contextualSpacing/>
-      </w:pPr>
-      <w:r>
-        <w:t>Twilight Story Time</w:t>
-      </w:r>
-    </w:p>
-    <w:p>
-      <w:pPr>
-        <w:spacing w:line="240" w:lineRule="auto"/>
-        <w:contextualSpacing/>
-      </w:pPr>
-      <w:r>
-        <w:t>Every Tuesday</w:t>
-      </w:r>
-    </w:p>
-    <w:p>
-      <w:pPr>
-        <w:spacing w:line="240" w:lineRule="auto"/>
-        <w:contextualSpacing/>
-      </w:pPr>
-      <w:r>
-        <w:t>6:00 PM</w:t>
-      </w:r>
-    </w:p>
-    <w:p>
-      <w:pPr>
-        <w:spacing w:line="240" w:lineRule="auto"/>
-        <w:contextualSpacing/>
-      </w:pPr>
-      <w:r>
-        <w:t>A fun family evening filled with stories and crafts. For families with children ages 5-10, but all are welcome.</w:t>
-      </w:r>
-    </w:p>
-    <w:p>
-      <w:pPr>
-        <w:spacing w:line="240" w:lineRule="auto"/>
-        <w:contextualSpacing/>
-      </w:pPr>
-    </w:p>
-    <w:p>
-      <w:pPr>
-        <w:spacing w:line="240" w:lineRule="auto"/>
-        <w:contextualSpacing/>
-      </w:pPr>
-      <w:r>
-        <w:t>Preschool Story Time</w:t>
-      </w:r>
-    </w:p>
-    <w:p>
-      <w:pPr>
-        <w:spacing w:line="240" w:lineRule="auto"/>
-        <w:contextualSpacing/>
-      </w:pPr>
-      <w:r>
-        <w:t>Every Tuesday</w:t>
-      </w:r>
-    </w:p>
-    <w:p>
-      <w:pPr>
-        <w:spacing w:line="240" w:lineRule="auto"/>
-        <w:contextualSpacing/>
-      </w:pPr>
-      <w:r>
-        <w:t>10:30 AM</w:t>
-      </w:r>
-    </w:p>
-    <w:p>
-      <w:pPr>
-        <w:spacing w:line="240" w:lineRule="auto"/>
-        <w:contextualSpacing/>
-      </w:pPr>
-      <w:r>
-        <w:t>Join us for stories, songs, and crafts. For ages 3-5.</w:t>
-      </w:r>
-    </w:p>
-    <w:p>
-      <w:pPr>
-        <w:spacing w:line="240" w:lineRule="auto"/>
-        <w:contextualSpacing/>
-      </w:pPr>
-    </w:p>
-    <w:p>
-      <w:pPr>
-        <w:spacing w:line="240" w:lineRule="auto"/>
-        <w:contextualSpacing/>
-      </w:pPr>
-      <w:r>
-        <w:t>After School Movies</w:t>
-      </w:r>
-    </w:p>
-    <w:p>
-      <w:pPr>
-        <w:spacing w:line="240" w:lineRule="auto"/>
-        <w:contextualSpacing/>
-      </w:pPr>
-      <w:r>
-        <w:t>Every 1st and 3rd Thursday</w:t>
-      </w:r>
-    </w:p>
-    <w:p>
-      <w:pPr>
-        <w:spacing w:line="240" w:lineRule="auto"/>
-        <w:contextualSpacing/>
-      </w:pPr>
-      <w:r>
-        <w:t>6:00 PM</w:t>
-      </w:r>
-    </w:p>
-    <w:p>
-      <w:pPr>
-        <w:spacing w:line="240" w:lineRule="auto"/>
-        <w:contextualSpacing/>
-      </w:pPr>
-      <w:r>
-        <w:t>Enjoy a family movie at the library. Movie snacks provided.</w:t>
+      <w:r>
+        <w:t xml:space="preserve"> welcome. </w:t>
+      </w:r>
+    </w:p>
+    <w:p>
+      <w:pPr>
+        <w:spacing w:line="240" w:lineRule="auto"/>
+        <w:contextualSpacing/>
+      </w:pPr>
+    </w:p>
+    <w:p>
+      <w:pPr>
+        <w:spacing w:line="240" w:lineRule="auto"/>
+        <w:contextualSpacing/>
+      </w:pPr>
+      <w:r>
+        <w:t>Holiday Party with Mrs. Claus and Santa</w:t>
+      </w:r>
+    </w:p>
+    <w:p>
+      <w:pPr>
+        <w:spacing w:line="240" w:lineRule="auto"/>
+        <w:contextualSpacing/>
+      </w:pPr>
+      <w:r>
+        <w:t>Saturday, Dec 9</w:t>
+      </w:r>
+    </w:p>
+    <w:p>
+      <w:pPr>
+        <w:spacing w:line="240" w:lineRule="auto"/>
+        <w:contextualSpacing/>
+      </w:pPr>
+      <w:r>
+        <w:t>2:00 PM - 3:00 PM</w:t>
+      </w:r>
+    </w:p>
+    <w:p>
+      <w:pPr>
+        <w:spacing w:line="240" w:lineRule="auto"/>
+        <w:contextualSpacing/>
+      </w:pPr>
+      <w:r>
+        <w:t>Make your holiday memories extra special this year. Come see Mrs. Claus entertain with balloon animals, face painting, games, and general silliness. Cookies and punch will be provided. Santa will visit with children and be available for pictures.</w:t>
       </w:r>
     </w:p>
     <w:p>

</xml_diff>